<commit_message>
Renamed Examples.xlsv and timeRecording.java. Updated report.
</commit_message>
<xml_diff>
--- a/Report.docx
+++ b/Report.docx
@@ -125,7 +125,19 @@
         <w:rPr>
           <w:lang w:val="en-US"/>
         </w:rPr>
-        <w:t>Ryan Caswell, Gabe Tullman</w:t>
+        <w:t>Ryan Caswell, Gabe T</w:t>
+      </w:r>
+      <w:r>
+        <w:rPr>
+          <w:lang w:val="en-US"/>
+        </w:rPr>
+        <w:t>a</w:t>
+      </w:r>
+      <w:r>
+        <w:rPr>
+          <w:lang w:val="en-US"/>
+        </w:rPr>
+        <w:t>llman</w:t>
       </w:r>
     </w:p>
     <w:p>
@@ -154,6 +166,12 @@
           <w:lang w:val="en-US"/>
         </w:rPr>
         <w:t>COMP</w:t>
+      </w:r>
+      <w:r>
+        <w:rPr>
+          <w:lang w:val="en-US"/>
+        </w:rPr>
+        <w:t xml:space="preserve"> 251 AB1</w:t>
       </w:r>
     </w:p>
     <w:p>
@@ -210,6 +228,22 @@
         <w:br w:type="page"/>
       </w:r>
     </w:p>
+    <w:p>
+      <w:pPr>
+        <w:pStyle w:val="Heading1"/>
+        <w:jc w:val="center"/>
+        <w:rPr>
+          <w:lang w:val="en-US"/>
+        </w:rPr>
+      </w:pPr>
+      <w:r>
+        <w:rPr>
+          <w:lang w:val="en-US"/>
+        </w:rPr>
+        <w:lastRenderedPageBreak/>
+        <w:t>Algorithm Complexity</w:t>
+      </w:r>
+    </w:p>
     <w:tbl>
       <w:tblPr>
         <w:tblStyle w:val="TableGrid"/>
@@ -687,12 +721,14 @@
                 <w:lang w:val="en-US"/>
               </w:rPr>
             </w:pPr>
-            <w:r>
-              <w:rPr>
-                <w:lang w:val="en-US"/>
-              </w:rPr>
-              <w:t>O</w:t>
-            </w:r>
+            <w:proofErr w:type="gramStart"/>
+            <w:r>
+              <w:rPr>
+                <w:lang w:val="en-US"/>
+              </w:rPr>
+              <w:t>O(</w:t>
+            </w:r>
+            <w:proofErr w:type="gramEnd"/>
             <w:r>
               <w:rPr>
                 <w:lang w:val="en-US"/>
@@ -703,7 +739,7 @@
               <w:rPr>
                 <w:lang w:val="en-US"/>
               </w:rPr>
-              <w:t>()</w:t>
+              <w:t>)</w:t>
             </w:r>
           </w:p>
         </w:tc>
@@ -2943,14 +2979,349 @@
         </w:rPr>
       </w:pPr>
     </w:p>
+    <w:p>
+      <w:pPr>
+        <w:pStyle w:val="Heading1"/>
+        <w:jc w:val="center"/>
+        <w:rPr>
+          <w:lang w:val="en-US"/>
+        </w:rPr>
+      </w:pPr>
+      <w:r>
+        <w:rPr>
+          <w:lang w:val="en-US"/>
+        </w:rPr>
+        <w:t>Findings and Results</w:t>
+      </w:r>
+    </w:p>
+    <w:p>
+      <w:pPr>
+        <w:rPr>
+          <w:lang w:val="en-US"/>
+        </w:rPr>
+      </w:pPr>
+    </w:p>
+    <w:p>
+      <w:pPr>
+        <w:jc w:val="center"/>
+        <w:rPr>
+          <w:lang w:val="en-US"/>
+        </w:rPr>
+      </w:pPr>
+    </w:p>
+    <w:p>
+      <w:pPr>
+        <w:jc w:val="center"/>
+        <w:rPr>
+          <w:lang w:val="en-US"/>
+        </w:rPr>
+      </w:pPr>
+    </w:p>
+    <w:p>
+      <w:pPr>
+        <w:pStyle w:val="Heading1"/>
+        <w:jc w:val="center"/>
+        <w:rPr>
+          <w:lang w:val="en-US"/>
+        </w:rPr>
+      </w:pPr>
+      <w:r>
+        <w:rPr>
+          <w:lang w:val="en-US"/>
+        </w:rPr>
+        <w:t>AI Use</w:t>
+      </w:r>
+    </w:p>
+    <w:p>
+      <w:pPr>
+        <w:pStyle w:val="ListParagraph"/>
+        <w:numPr>
+          <w:ilvl w:val="0"/>
+          <w:numId w:val="1"/>
+        </w:numPr>
+        <w:rPr>
+          <w:lang w:val="en-US"/>
+        </w:rPr>
+      </w:pPr>
+      <w:r>
+        <w:rPr>
+          <w:lang w:val="en-US"/>
+        </w:rPr>
+        <w:t>Disabled VS Code’s “inline suggestions”</w:t>
+      </w:r>
+      <w:r>
+        <w:rPr>
+          <w:lang w:val="en-US"/>
+        </w:rPr>
+        <w:t>.</w:t>
+      </w:r>
+    </w:p>
+    <w:p>
+      <w:pPr>
+        <w:pStyle w:val="ListParagraph"/>
+        <w:numPr>
+          <w:ilvl w:val="0"/>
+          <w:numId w:val="1"/>
+        </w:numPr>
+        <w:rPr>
+          <w:lang w:val="en-US"/>
+        </w:rPr>
+      </w:pPr>
+      <w:r>
+        <w:rPr>
+          <w:lang w:val="en-US"/>
+        </w:rPr>
+        <w:t xml:space="preserve">Used ChatGPT for some debugging, but with prompts </w:t>
+      </w:r>
+      <w:proofErr w:type="gramStart"/>
+      <w:r>
+        <w:rPr>
+          <w:lang w:val="en-US"/>
+        </w:rPr>
+        <w:t>similar to</w:t>
+      </w:r>
+      <w:proofErr w:type="gramEnd"/>
+      <w:r>
+        <w:rPr>
+          <w:lang w:val="en-US"/>
+        </w:rPr>
+        <w:t xml:space="preserve"> “debug, but just explain the problem without giving me the solution”.</w:t>
+      </w:r>
+    </w:p>
     <w:sectPr>
+      <w:headerReference w:type="default" r:id="rId7"/>
       <w:pgSz w:w="12240" w:h="15840"/>
       <w:pgMar w:top="1440" w:right="1440" w:bottom="1440" w:left="1440" w:header="708" w:footer="708" w:gutter="0"/>
       <w:cols w:space="708"/>
+      <w:titlePg/>
       <w:docGrid w:linePitch="360"/>
     </w:sectPr>
   </w:body>
 </w:document>
+</file>
+
+<file path=word/endnotes.xml><?xml version="1.0" encoding="utf-8"?>
+<w:endnotes xmlns:wpc="http://schemas.microsoft.com/office/word/2010/wordprocessingCanvas" xmlns:cx="http://schemas.microsoft.com/office/drawing/2014/chartex" xmlns:cx1="http://schemas.microsoft.com/office/drawing/2015/9/8/chartex" xmlns:cx2="http://schemas.microsoft.com/office/drawing/2015/10/21/chartex" xmlns:cx3="http://schemas.microsoft.com/office/drawing/2016/5/9/chartex" xmlns:cx4="http://schemas.microsoft.com/office/drawing/2016/5/10/chartex" xmlns:cx5="http://schemas.microsoft.com/office/drawing/2016/5/11/chartex" xmlns:cx6="http://schemas.microsoft.com/office/drawing/2016/5/12/chartex" xmlns:cx7="http://schemas.microsoft.com/office/drawing/2016/5/13/chartex" xmlns:cx8="http://schemas.microsoft.com/office/drawing/2016/5/14/chartex" xmlns:mc="http://schemas.openxmlformats.org/markup-compatibility/2006" xmlns:aink="http://schemas.microsoft.com/office/drawing/2016/ink" xmlns:am3d="http://schemas.microsoft.com/office/drawing/2017/model3d" xmlns:o="urn:schemas-microsoft-com:office:office" xmlns:oel="http://schemas.microsoft.com/office/2019/extlst" xmlns:r="http://schemas.openxmlformats.org/officeDocument/2006/relationships" xmlns:m="http://schemas.openxmlformats.org/officeDocument/2006/math" xmlns:v="urn:schemas-microsoft-com:vml" xmlns:wp14="http://schemas.microsoft.com/office/word/2010/wordprocessingDrawing" xmlns:wp="http://schemas.openxmlformats.org/drawingml/2006/wordprocessingDrawing" xmlns:w10="urn:schemas-microsoft-com:office:word" xmlns:w="http://schemas.openxmlformats.org/wordprocessingml/2006/main" xmlns:w14="http://schemas.microsoft.com/office/word/2010/wordml" xmlns:w15="http://schemas.microsoft.com/office/word/2012/wordml" xmlns:w16cex="http://schemas.microsoft.com/office/word/2018/wordml/cex" xmlns:w16cid="http://schemas.microsoft.com/office/word/2016/wordml/cid" xmlns:w16="http://schemas.microsoft.com/office/word/2018/wordml" xmlns:w16du="http://schemas.microsoft.com/office/word/2023/wordml/word16du" xmlns:w16sdtdh="http://schemas.microsoft.com/office/word/2020/wordml/sdtdatahash" xmlns:w16sdtfl="http://schemas.microsoft.com/office/word/2024/wordml/sdtformatlock" xmlns:w16se="http://schemas.microsoft.com/office/word/2015/wordml/symex" xmlns:wpg="http://schemas.microsoft.com/office/word/2010/wordprocessingGroup" xmlns:wpi="http://schemas.microsoft.com/office/word/2010/wordprocessingInk" xmlns:wne="http://schemas.microsoft.com/office/word/2006/wordml" xmlns:wps="http://schemas.microsoft.com/office/word/2010/wordprocessingShape" mc:Ignorable="w14 w15 w16se w16cid w16 w16cex w16sdtdh w16sdtfl w16du wp14">
+  <w:endnote w:type="separator" w:id="-1">
+    <w:p>
+      <w:pPr>
+        <w:spacing w:after="0" w:line="240" w:lineRule="auto"/>
+      </w:pPr>
+      <w:r>
+        <w:separator/>
+      </w:r>
+    </w:p>
+  </w:endnote>
+  <w:endnote w:type="continuationSeparator" w:id="0">
+    <w:p>
+      <w:pPr>
+        <w:spacing w:after="0" w:line="240" w:lineRule="auto"/>
+      </w:pPr>
+      <w:r>
+        <w:continuationSeparator/>
+      </w:r>
+    </w:p>
+  </w:endnote>
+</w:endnotes>
+</file>
+
+<file path=word/footnotes.xml><?xml version="1.0" encoding="utf-8"?>
+<w:footnotes xmlns:wpc="http://schemas.microsoft.com/office/word/2010/wordprocessingCanvas" xmlns:cx="http://schemas.microsoft.com/office/drawing/2014/chartex" xmlns:cx1="http://schemas.microsoft.com/office/drawing/2015/9/8/chartex" xmlns:cx2="http://schemas.microsoft.com/office/drawing/2015/10/21/chartex" xmlns:cx3="http://schemas.microsoft.com/office/drawing/2016/5/9/chartex" xmlns:cx4="http://schemas.microsoft.com/office/drawing/2016/5/10/chartex" xmlns:cx5="http://schemas.microsoft.com/office/drawing/2016/5/11/chartex" xmlns:cx6="http://schemas.microsoft.com/office/drawing/2016/5/12/chartex" xmlns:cx7="http://schemas.microsoft.com/office/drawing/2016/5/13/chartex" xmlns:cx8="http://schemas.microsoft.com/office/drawing/2016/5/14/chartex" xmlns:mc="http://schemas.openxmlformats.org/markup-compatibility/2006" xmlns:aink="http://schemas.microsoft.com/office/drawing/2016/ink" xmlns:am3d="http://schemas.microsoft.com/office/drawing/2017/model3d" xmlns:o="urn:schemas-microsoft-com:office:office" xmlns:oel="http://schemas.microsoft.com/office/2019/extlst" xmlns:r="http://schemas.openxmlformats.org/officeDocument/2006/relationships" xmlns:m="http://schemas.openxmlformats.org/officeDocument/2006/math" xmlns:v="urn:schemas-microsoft-com:vml" xmlns:wp14="http://schemas.microsoft.com/office/word/2010/wordprocessingDrawing" xmlns:wp="http://schemas.openxmlformats.org/drawingml/2006/wordprocessingDrawing" xmlns:w10="urn:schemas-microsoft-com:office:word" xmlns:w="http://schemas.openxmlformats.org/wordprocessingml/2006/main" xmlns:w14="http://schemas.microsoft.com/office/word/2010/wordml" xmlns:w15="http://schemas.microsoft.com/office/word/2012/wordml" xmlns:w16cex="http://schemas.microsoft.com/office/word/2018/wordml/cex" xmlns:w16cid="http://schemas.microsoft.com/office/word/2016/wordml/cid" xmlns:w16="http://schemas.microsoft.com/office/word/2018/wordml" xmlns:w16du="http://schemas.microsoft.com/office/word/2023/wordml/word16du" xmlns:w16sdtdh="http://schemas.microsoft.com/office/word/2020/wordml/sdtdatahash" xmlns:w16sdtfl="http://schemas.microsoft.com/office/word/2024/wordml/sdtformatlock" xmlns:w16se="http://schemas.microsoft.com/office/word/2015/wordml/symex" xmlns:wpg="http://schemas.microsoft.com/office/word/2010/wordprocessingGroup" xmlns:wpi="http://schemas.microsoft.com/office/word/2010/wordprocessingInk" xmlns:wne="http://schemas.microsoft.com/office/word/2006/wordml" xmlns:wps="http://schemas.microsoft.com/office/word/2010/wordprocessingShape" mc:Ignorable="w14 w15 w16se w16cid w16 w16cex w16sdtdh w16sdtfl w16du wp14">
+  <w:footnote w:type="separator" w:id="-1">
+    <w:p>
+      <w:pPr>
+        <w:spacing w:after="0" w:line="240" w:lineRule="auto"/>
+      </w:pPr>
+      <w:r>
+        <w:separator/>
+      </w:r>
+    </w:p>
+  </w:footnote>
+  <w:footnote w:type="continuationSeparator" w:id="0">
+    <w:p>
+      <w:pPr>
+        <w:spacing w:after="0" w:line="240" w:lineRule="auto"/>
+      </w:pPr>
+      <w:r>
+        <w:continuationSeparator/>
+      </w:r>
+    </w:p>
+  </w:footnote>
+</w:footnotes>
+</file>
+
+<file path=word/header1.xml><?xml version="1.0" encoding="utf-8"?>
+<w:hdr xmlns:wpc="http://schemas.microsoft.com/office/word/2010/wordprocessingCanvas" xmlns:cx="http://schemas.microsoft.com/office/drawing/2014/chartex" xmlns:cx1="http://schemas.microsoft.com/office/drawing/2015/9/8/chartex" xmlns:cx2="http://schemas.microsoft.com/office/drawing/2015/10/21/chartex" xmlns:cx3="http://schemas.microsoft.com/office/drawing/2016/5/9/chartex" xmlns:cx4="http://schemas.microsoft.com/office/drawing/2016/5/10/chartex" xmlns:cx5="http://schemas.microsoft.com/office/drawing/2016/5/11/chartex" xmlns:cx6="http://schemas.microsoft.com/office/drawing/2016/5/12/chartex" xmlns:cx7="http://schemas.microsoft.com/office/drawing/2016/5/13/chartex" xmlns:cx8="http://schemas.microsoft.com/office/drawing/2016/5/14/chartex" xmlns:mc="http://schemas.openxmlformats.org/markup-compatibility/2006" xmlns:aink="http://schemas.microsoft.com/office/drawing/2016/ink" xmlns:am3d="http://schemas.microsoft.com/office/drawing/2017/model3d" xmlns:o="urn:schemas-microsoft-com:office:office" xmlns:oel="http://schemas.microsoft.com/office/2019/extlst" xmlns:r="http://schemas.openxmlformats.org/officeDocument/2006/relationships" xmlns:m="http://schemas.openxmlformats.org/officeDocument/2006/math" xmlns:v="urn:schemas-microsoft-com:vml" xmlns:wp14="http://schemas.microsoft.com/office/word/2010/wordprocessingDrawing" xmlns:wp="http://schemas.openxmlformats.org/drawingml/2006/wordprocessingDrawing" xmlns:w10="urn:schemas-microsoft-com:office:word" xmlns:w="http://schemas.openxmlformats.org/wordprocessingml/2006/main" xmlns:w14="http://schemas.microsoft.com/office/word/2010/wordml" xmlns:w15="http://schemas.microsoft.com/office/word/2012/wordml" xmlns:w16cex="http://schemas.microsoft.com/office/word/2018/wordml/cex" xmlns:w16cid="http://schemas.microsoft.com/office/word/2016/wordml/cid" xmlns:w16="http://schemas.microsoft.com/office/word/2018/wordml" xmlns:w16du="http://schemas.microsoft.com/office/word/2023/wordml/word16du" xmlns:w16sdtdh="http://schemas.microsoft.com/office/word/2020/wordml/sdtdatahash" xmlns:w16sdtfl="http://schemas.microsoft.com/office/word/2024/wordml/sdtformatlock" xmlns:w16se="http://schemas.microsoft.com/office/word/2015/wordml/symex" xmlns:wpg="http://schemas.microsoft.com/office/word/2010/wordprocessingGroup" xmlns:wpi="http://schemas.microsoft.com/office/word/2010/wordprocessingInk" xmlns:wne="http://schemas.microsoft.com/office/word/2006/wordml" xmlns:wps="http://schemas.microsoft.com/office/word/2010/wordprocessingShape" mc:Ignorable="w14 w15 w16se w16cid w16 w16cex w16sdtdh w16sdtfl w16du wp14">
+  <w:sdt>
+    <w:sdtPr>
+      <w:id w:val="724721333"/>
+      <w:docPartObj>
+        <w:docPartGallery w:val="Page Numbers (Top of Page)"/>
+        <w:docPartUnique/>
+      </w:docPartObj>
+    </w:sdtPr>
+    <w:sdtEndPr>
+      <w:rPr>
+        <w:noProof/>
+      </w:rPr>
+    </w:sdtEndPr>
+    <w:sdtContent>
+      <w:p>
+        <w:pPr>
+          <w:pStyle w:val="Header"/>
+          <w:jc w:val="right"/>
+        </w:pPr>
+        <w:r>
+          <w:fldChar w:fldCharType="begin"/>
+        </w:r>
+        <w:r>
+          <w:instrText xml:space="preserve"> PAGE   \* MERGEFORMAT </w:instrText>
+        </w:r>
+        <w:r>
+          <w:fldChar w:fldCharType="separate"/>
+        </w:r>
+        <w:r>
+          <w:rPr>
+            <w:noProof/>
+          </w:rPr>
+          <w:t>2</w:t>
+        </w:r>
+        <w:r>
+          <w:rPr>
+            <w:noProof/>
+          </w:rPr>
+          <w:fldChar w:fldCharType="end"/>
+        </w:r>
+      </w:p>
+    </w:sdtContent>
+  </w:sdt>
+  <w:p>
+    <w:pPr>
+      <w:pStyle w:val="Header"/>
+    </w:pPr>
+  </w:p>
+</w:hdr>
+</file>
+
+<file path=word/numbering.xml><?xml version="1.0" encoding="utf-8"?>
+<w:numbering xmlns:wpc="http://schemas.microsoft.com/office/word/2010/wordprocessingCanvas" xmlns:cx="http://schemas.microsoft.com/office/drawing/2014/chartex" xmlns:cx1="http://schemas.microsoft.com/office/drawing/2015/9/8/chartex" xmlns:cx2="http://schemas.microsoft.com/office/drawing/2015/10/21/chartex" xmlns:cx3="http://schemas.microsoft.com/office/drawing/2016/5/9/chartex" xmlns:cx4="http://schemas.microsoft.com/office/drawing/2016/5/10/chartex" xmlns:cx5="http://schemas.microsoft.com/office/drawing/2016/5/11/chartex" xmlns:cx6="http://schemas.microsoft.com/office/drawing/2016/5/12/chartex" xmlns:cx7="http://schemas.microsoft.com/office/drawing/2016/5/13/chartex" xmlns:cx8="http://schemas.microsoft.com/office/drawing/2016/5/14/chartex" xmlns:mc="http://schemas.openxmlformats.org/markup-compatibility/2006" xmlns:aink="http://schemas.microsoft.com/office/drawing/2016/ink" xmlns:am3d="http://schemas.microsoft.com/office/drawing/2017/model3d" xmlns:o="urn:schemas-microsoft-com:office:office" xmlns:oel="http://schemas.microsoft.com/office/2019/extlst" xmlns:r="http://schemas.openxmlformats.org/officeDocument/2006/relationships" xmlns:m="http://schemas.openxmlformats.org/officeDocument/2006/math" xmlns:v="urn:schemas-microsoft-com:vml" xmlns:wp14="http://schemas.microsoft.com/office/word/2010/wordprocessingDrawing" xmlns:wp="http://schemas.openxmlformats.org/drawingml/2006/wordprocessingDrawing" xmlns:w10="urn:schemas-microsoft-com:office:word" xmlns:w="http://schemas.openxmlformats.org/wordprocessingml/2006/main" xmlns:w14="http://schemas.microsoft.com/office/word/2010/wordml" xmlns:w15="http://schemas.microsoft.com/office/word/2012/wordml" xmlns:w16cex="http://schemas.microsoft.com/office/word/2018/wordml/cex" xmlns:w16cid="http://schemas.microsoft.com/office/word/2016/wordml/cid" xmlns:w16="http://schemas.microsoft.com/office/word/2018/wordml" xmlns:w16du="http://schemas.microsoft.com/office/word/2023/wordml/word16du" xmlns:w16sdtdh="http://schemas.microsoft.com/office/word/2020/wordml/sdtdatahash" xmlns:w16sdtfl="http://schemas.microsoft.com/office/word/2024/wordml/sdtformatlock" xmlns:w16se="http://schemas.microsoft.com/office/word/2015/wordml/symex" xmlns:wpg="http://schemas.microsoft.com/office/word/2010/wordprocessingGroup" xmlns:wpi="http://schemas.microsoft.com/office/word/2010/wordprocessingInk" xmlns:wne="http://schemas.microsoft.com/office/word/2006/wordml" xmlns:wps="http://schemas.microsoft.com/office/word/2010/wordprocessingShape" mc:Ignorable="w14 w15 w16se w16cid w16 w16cex w16sdtdh w16sdtfl w16du wp14">
+  <w:abstractNum w:abstractNumId="0" w15:restartNumberingAfterBreak="0">
+    <w:nsid w:val="06146A6F"/>
+    <w:multiLevelType w:val="hybridMultilevel"/>
+    <w:tmpl w:val="BF8E4EEA"/>
+    <w:lvl w:ilvl="0" w:tplc="10090001">
+      <w:start w:val="1"/>
+      <w:numFmt w:val="bullet"/>
+      <w:lvlText w:val=""/>
+      <w:lvlJc w:val="left"/>
+      <w:pPr>
+        <w:ind w:left="720" w:hanging="360"/>
+      </w:pPr>
+      <w:rPr>
+        <w:rFonts w:ascii="Symbol" w:hAnsi="Symbol" w:hint="default"/>
+      </w:rPr>
+    </w:lvl>
+    <w:lvl w:ilvl="1" w:tplc="10090003" w:tentative="1">
+      <w:start w:val="1"/>
+      <w:numFmt w:val="bullet"/>
+      <w:lvlText w:val="o"/>
+      <w:lvlJc w:val="left"/>
+      <w:pPr>
+        <w:ind w:left="1440" w:hanging="360"/>
+      </w:pPr>
+      <w:rPr>
+        <w:rFonts w:ascii="Courier New" w:hAnsi="Courier New" w:cs="Courier New" w:hint="default"/>
+      </w:rPr>
+    </w:lvl>
+    <w:lvl w:ilvl="2" w:tplc="10090005" w:tentative="1">
+      <w:start w:val="1"/>
+      <w:numFmt w:val="bullet"/>
+      <w:lvlText w:val=""/>
+      <w:lvlJc w:val="left"/>
+      <w:pPr>
+        <w:ind w:left="2160" w:hanging="360"/>
+      </w:pPr>
+      <w:rPr>
+        <w:rFonts w:ascii="Wingdings" w:hAnsi="Wingdings" w:hint="default"/>
+      </w:rPr>
+    </w:lvl>
+    <w:lvl w:ilvl="3" w:tplc="10090001" w:tentative="1">
+      <w:start w:val="1"/>
+      <w:numFmt w:val="bullet"/>
+      <w:lvlText w:val=""/>
+      <w:lvlJc w:val="left"/>
+      <w:pPr>
+        <w:ind w:left="2880" w:hanging="360"/>
+      </w:pPr>
+      <w:rPr>
+        <w:rFonts w:ascii="Symbol" w:hAnsi="Symbol" w:hint="default"/>
+      </w:rPr>
+    </w:lvl>
+    <w:lvl w:ilvl="4" w:tplc="10090003" w:tentative="1">
+      <w:start w:val="1"/>
+      <w:numFmt w:val="bullet"/>
+      <w:lvlText w:val="o"/>
+      <w:lvlJc w:val="left"/>
+      <w:pPr>
+        <w:ind w:left="3600" w:hanging="360"/>
+      </w:pPr>
+      <w:rPr>
+        <w:rFonts w:ascii="Courier New" w:hAnsi="Courier New" w:cs="Courier New" w:hint="default"/>
+      </w:rPr>
+    </w:lvl>
+    <w:lvl w:ilvl="5" w:tplc="10090005" w:tentative="1">
+      <w:start w:val="1"/>
+      <w:numFmt w:val="bullet"/>
+      <w:lvlText w:val=""/>
+      <w:lvlJc w:val="left"/>
+      <w:pPr>
+        <w:ind w:left="4320" w:hanging="360"/>
+      </w:pPr>
+      <w:rPr>
+        <w:rFonts w:ascii="Wingdings" w:hAnsi="Wingdings" w:hint="default"/>
+      </w:rPr>
+    </w:lvl>
+    <w:lvl w:ilvl="6" w:tplc="10090001" w:tentative="1">
+      <w:start w:val="1"/>
+      <w:numFmt w:val="bullet"/>
+      <w:lvlText w:val=""/>
+      <w:lvlJc w:val="left"/>
+      <w:pPr>
+        <w:ind w:left="5040" w:hanging="360"/>
+      </w:pPr>
+      <w:rPr>
+        <w:rFonts w:ascii="Symbol" w:hAnsi="Symbol" w:hint="default"/>
+      </w:rPr>
+    </w:lvl>
+    <w:lvl w:ilvl="7" w:tplc="10090003" w:tentative="1">
+      <w:start w:val="1"/>
+      <w:numFmt w:val="bullet"/>
+      <w:lvlText w:val="o"/>
+      <w:lvlJc w:val="left"/>
+      <w:pPr>
+        <w:ind w:left="5760" w:hanging="360"/>
+      </w:pPr>
+      <w:rPr>
+        <w:rFonts w:ascii="Courier New" w:hAnsi="Courier New" w:cs="Courier New" w:hint="default"/>
+      </w:rPr>
+    </w:lvl>
+    <w:lvl w:ilvl="8" w:tplc="10090005" w:tentative="1">
+      <w:start w:val="1"/>
+      <w:numFmt w:val="bullet"/>
+      <w:lvlText w:val=""/>
+      <w:lvlJc w:val="left"/>
+      <w:pPr>
+        <w:ind w:left="6480" w:hanging="360"/>
+      </w:pPr>
+      <w:rPr>
+        <w:rFonts w:ascii="Wingdings" w:hAnsi="Wingdings" w:hint="default"/>
+      </w:rPr>
+    </w:lvl>
+  </w:abstractNum>
+  <w:num w:numId="1" w16cid:durableId="415710748">
+    <w:abstractNumId w:val="0"/>
+  </w:num>
+</w:numbering>
 </file>
 
 <file path=word/styles.xml><?xml version="1.0" encoding="utf-8"?>
@@ -3889,6 +4260,50 @@
       </w:tblBorders>
     </w:tblPr>
   </w:style>
+  <w:style w:type="paragraph" w:styleId="Header">
+    <w:name w:val="header"/>
+    <w:basedOn w:val="Normal"/>
+    <w:link w:val="HeaderChar"/>
+    <w:uiPriority w:val="99"/>
+    <w:unhideWhenUsed/>
+    <w:rsid w:val="00EB52F9"/>
+    <w:pPr>
+      <w:tabs>
+        <w:tab w:val="center" w:pos="4680"/>
+        <w:tab w:val="right" w:pos="9360"/>
+      </w:tabs>
+      <w:spacing w:after="0" w:line="240" w:lineRule="auto"/>
+    </w:pPr>
+  </w:style>
+  <w:style w:type="character" w:customStyle="1" w:styleId="HeaderChar">
+    <w:name w:val="Header Char"/>
+    <w:basedOn w:val="DefaultParagraphFont"/>
+    <w:link w:val="Header"/>
+    <w:uiPriority w:val="99"/>
+    <w:rsid w:val="00EB52F9"/>
+  </w:style>
+  <w:style w:type="paragraph" w:styleId="Footer">
+    <w:name w:val="footer"/>
+    <w:basedOn w:val="Normal"/>
+    <w:link w:val="FooterChar"/>
+    <w:uiPriority w:val="99"/>
+    <w:unhideWhenUsed/>
+    <w:rsid w:val="00EB52F9"/>
+    <w:pPr>
+      <w:tabs>
+        <w:tab w:val="center" w:pos="4680"/>
+        <w:tab w:val="right" w:pos="9360"/>
+      </w:tabs>
+      <w:spacing w:after="0" w:line="240" w:lineRule="auto"/>
+    </w:pPr>
+  </w:style>
+  <w:style w:type="character" w:customStyle="1" w:styleId="FooterChar">
+    <w:name w:val="Footer Char"/>
+    <w:basedOn w:val="DefaultParagraphFont"/>
+    <w:link w:val="Footer"/>
+    <w:uiPriority w:val="99"/>
+    <w:rsid w:val="00EB52F9"/>
+  </w:style>
 </w:styles>
 </file>
 

</xml_diff>

<commit_message>
Updated report. Should be ready to run tests.
</commit_message>
<xml_diff>
--- a/Report.docx
+++ b/Report.docx
@@ -766,6 +766,12 @@
               <w:rPr>
                 <w:lang w:val="en-US"/>
               </w:rPr>
+              <w:t>1</w:t>
+            </w:r>
+            <w:r>
+              <w:rPr>
+                <w:lang w:val="en-US"/>
+              </w:rPr>
               <w:t>)</w:t>
             </w:r>
           </w:p>
@@ -781,6 +787,37 @@
                 <w:lang w:val="en-US"/>
               </w:rPr>
             </w:pPr>
+            <w:r>
+              <w:rPr>
+                <w:lang w:val="en-US"/>
+              </w:rPr>
+              <w:t>O(</w:t>
+            </w:r>
+            <w:r>
+              <w:rPr>
+                <w:lang w:val="en-US"/>
+              </w:rPr>
+              <w:t>m</w:t>
+            </w:r>
+            <w:r>
+              <w:rPr>
+                <w:lang w:val="en-US"/>
+              </w:rPr>
+              <w:t>)</w:t>
+            </w:r>
+          </w:p>
+        </w:tc>
+        <w:tc>
+          <w:tcPr>
+            <w:tcW w:w="963" w:type="dxa"/>
+          </w:tcPr>
+          <w:p>
+            <w:pPr>
+              <w:jc w:val="center"/>
+              <w:rPr>
+                <w:lang w:val="en-US"/>
+              </w:rPr>
+            </w:pPr>
             <w:proofErr w:type="gramStart"/>
             <w:r>
               <w:rPr>
@@ -793,29 +830,8 @@
               <w:rPr>
                 <w:lang w:val="en-US"/>
               </w:rPr>
-              <w:t>)</w:t>
-            </w:r>
-          </w:p>
-        </w:tc>
-        <w:tc>
-          <w:tcPr>
-            <w:tcW w:w="963" w:type="dxa"/>
-          </w:tcPr>
-          <w:p>
-            <w:pPr>
-              <w:jc w:val="center"/>
-              <w:rPr>
-                <w:lang w:val="en-US"/>
-              </w:rPr>
-            </w:pPr>
-            <w:proofErr w:type="gramStart"/>
-            <w:r>
-              <w:rPr>
-                <w:lang w:val="en-US"/>
-              </w:rPr>
-              <w:t>O(</w:t>
-            </w:r>
-            <w:proofErr w:type="gramEnd"/>
+              <w:t>1</w:t>
+            </w:r>
             <w:r>
               <w:rPr>
                 <w:lang w:val="en-US"/>
@@ -835,14 +851,20 @@
                 <w:lang w:val="en-US"/>
               </w:rPr>
             </w:pPr>
-            <w:proofErr w:type="gramStart"/>
-            <w:r>
-              <w:rPr>
-                <w:lang w:val="en-US"/>
-              </w:rPr>
-              <w:t>O(</w:t>
-            </w:r>
-            <w:proofErr w:type="gramEnd"/>
+            <w:r>
+              <w:rPr>
+                <w:lang w:val="en-US"/>
+              </w:rPr>
+              <w:t>O(</w:t>
+            </w:r>
+            <w:proofErr w:type="spellStart"/>
+            <w:r>
+              <w:rPr>
+                <w:lang w:val="en-US"/>
+              </w:rPr>
+              <w:t>n+k</w:t>
+            </w:r>
+            <w:proofErr w:type="spellEnd"/>
             <w:r>
               <w:rPr>
                 <w:lang w:val="en-US"/>
@@ -1032,6 +1054,12 @@
               <w:rPr>
                 <w:lang w:val="en-US"/>
               </w:rPr>
+              <w:t>1</w:t>
+            </w:r>
+            <w:r>
+              <w:rPr>
+                <w:lang w:val="en-US"/>
+              </w:rPr>
               <w:t>)</w:t>
             </w:r>
           </w:p>
@@ -1047,6 +1075,45 @@
                 <w:lang w:val="en-US"/>
               </w:rPr>
             </w:pPr>
+            <w:r>
+              <w:rPr>
+                <w:lang w:val="en-US"/>
+              </w:rPr>
+              <w:t>O(</w:t>
+            </w:r>
+            <w:proofErr w:type="spellStart"/>
+            <w:r>
+              <w:rPr>
+                <w:lang w:val="en-US"/>
+              </w:rPr>
+              <w:t>m+</w:t>
+            </w:r>
+            <w:r>
+              <w:rPr>
+                <w:lang w:val="en-US"/>
+              </w:rPr>
+              <w:t>n</w:t>
+            </w:r>
+            <w:proofErr w:type="spellEnd"/>
+            <w:r>
+              <w:rPr>
+                <w:lang w:val="en-US"/>
+              </w:rPr>
+              <w:t>)</w:t>
+            </w:r>
+          </w:p>
+        </w:tc>
+        <w:tc>
+          <w:tcPr>
+            <w:tcW w:w="963" w:type="dxa"/>
+          </w:tcPr>
+          <w:p>
+            <w:pPr>
+              <w:jc w:val="center"/>
+              <w:rPr>
+                <w:lang w:val="en-US"/>
+              </w:rPr>
+            </w:pPr>
             <w:proofErr w:type="gramStart"/>
             <w:r>
               <w:rPr>
@@ -1059,29 +1126,8 @@
               <w:rPr>
                 <w:lang w:val="en-US"/>
               </w:rPr>
-              <w:t>)</w:t>
-            </w:r>
-          </w:p>
-        </w:tc>
-        <w:tc>
-          <w:tcPr>
-            <w:tcW w:w="963" w:type="dxa"/>
-          </w:tcPr>
-          <w:p>
-            <w:pPr>
-              <w:jc w:val="center"/>
-              <w:rPr>
-                <w:lang w:val="en-US"/>
-              </w:rPr>
-            </w:pPr>
-            <w:proofErr w:type="gramStart"/>
-            <w:r>
-              <w:rPr>
-                <w:lang w:val="en-US"/>
-              </w:rPr>
-              <w:t>O(</w:t>
-            </w:r>
-            <w:proofErr w:type="gramEnd"/>
+              <w:t>1</w:t>
+            </w:r>
             <w:r>
               <w:rPr>
                 <w:lang w:val="en-US"/>
@@ -1101,14 +1147,20 @@
                 <w:lang w:val="en-US"/>
               </w:rPr>
             </w:pPr>
-            <w:proofErr w:type="gramStart"/>
-            <w:r>
-              <w:rPr>
-                <w:lang w:val="en-US"/>
-              </w:rPr>
-              <w:t>O(</w:t>
-            </w:r>
-            <w:proofErr w:type="gramEnd"/>
+            <w:r>
+              <w:rPr>
+                <w:lang w:val="en-US"/>
+              </w:rPr>
+              <w:t>O(</w:t>
+            </w:r>
+            <w:proofErr w:type="spellStart"/>
+            <w:r>
+              <w:rPr>
+                <w:lang w:val="en-US"/>
+              </w:rPr>
+              <w:t>n+k</w:t>
+            </w:r>
+            <w:proofErr w:type="spellEnd"/>
             <w:r>
               <w:rPr>
                 <w:lang w:val="en-US"/>
@@ -1306,6 +1358,12 @@
               <w:rPr>
                 <w:lang w:val="en-US"/>
               </w:rPr>
+              <w:t>1</w:t>
+            </w:r>
+            <w:r>
+              <w:rPr>
+                <w:lang w:val="en-US"/>
+              </w:rPr>
               <w:t>)</w:t>
             </w:r>
           </w:p>
@@ -1321,6 +1379,37 @@
                 <w:lang w:val="en-US"/>
               </w:rPr>
             </w:pPr>
+            <w:r>
+              <w:rPr>
+                <w:lang w:val="en-US"/>
+              </w:rPr>
+              <w:t>O(</w:t>
+            </w:r>
+            <w:r>
+              <w:rPr>
+                <w:lang w:val="en-US"/>
+              </w:rPr>
+              <w:t>m</w:t>
+            </w:r>
+            <w:r>
+              <w:rPr>
+                <w:lang w:val="en-US"/>
+              </w:rPr>
+              <w:t>)</w:t>
+            </w:r>
+          </w:p>
+        </w:tc>
+        <w:tc>
+          <w:tcPr>
+            <w:tcW w:w="963" w:type="dxa"/>
+          </w:tcPr>
+          <w:p>
+            <w:pPr>
+              <w:jc w:val="center"/>
+              <w:rPr>
+                <w:lang w:val="en-US"/>
+              </w:rPr>
+            </w:pPr>
             <w:proofErr w:type="gramStart"/>
             <w:r>
               <w:rPr>
@@ -1333,13 +1422,19 @@
               <w:rPr>
                 <w:lang w:val="en-US"/>
               </w:rPr>
-              <w:t>)</w:t>
-            </w:r>
-          </w:p>
-        </w:tc>
-        <w:tc>
-          <w:tcPr>
-            <w:tcW w:w="963" w:type="dxa"/>
+              <w:t>1</w:t>
+            </w:r>
+            <w:r>
+              <w:rPr>
+                <w:lang w:val="en-US"/>
+              </w:rPr>
+              <w:t>)</w:t>
+            </w:r>
+          </w:p>
+        </w:tc>
+        <w:tc>
+          <w:tcPr>
+            <w:tcW w:w="979" w:type="dxa"/>
           </w:tcPr>
           <w:p>
             <w:pPr>
@@ -1360,29 +1455,8 @@
               <w:rPr>
                 <w:lang w:val="en-US"/>
               </w:rPr>
-              <w:t>)</w:t>
-            </w:r>
-          </w:p>
-        </w:tc>
-        <w:tc>
-          <w:tcPr>
-            <w:tcW w:w="979" w:type="dxa"/>
-          </w:tcPr>
-          <w:p>
-            <w:pPr>
-              <w:jc w:val="center"/>
-              <w:rPr>
-                <w:lang w:val="en-US"/>
-              </w:rPr>
-            </w:pPr>
-            <w:proofErr w:type="gramStart"/>
-            <w:r>
-              <w:rPr>
-                <w:lang w:val="en-US"/>
-              </w:rPr>
-              <w:t>O(</w:t>
-            </w:r>
-            <w:proofErr w:type="gramEnd"/>
+              <w:t>1</w:t>
+            </w:r>
             <w:r>
               <w:rPr>
                 <w:lang w:val="en-US"/>
@@ -1564,6 +1638,12 @@
               <w:rPr>
                 <w:lang w:val="en-US"/>
               </w:rPr>
+              <w:t>1</w:t>
+            </w:r>
+            <w:r>
+              <w:rPr>
+                <w:lang w:val="en-US"/>
+              </w:rPr>
               <w:t>)</w:t>
             </w:r>
           </w:p>
@@ -1579,6 +1659,37 @@
                 <w:lang w:val="en-US"/>
               </w:rPr>
             </w:pPr>
+            <w:r>
+              <w:rPr>
+                <w:lang w:val="en-US"/>
+              </w:rPr>
+              <w:t>O(</w:t>
+            </w:r>
+            <w:r>
+              <w:rPr>
+                <w:lang w:val="en-US"/>
+              </w:rPr>
+              <w:t>m</w:t>
+            </w:r>
+            <w:r>
+              <w:rPr>
+                <w:lang w:val="en-US"/>
+              </w:rPr>
+              <w:t>)</w:t>
+            </w:r>
+          </w:p>
+        </w:tc>
+        <w:tc>
+          <w:tcPr>
+            <w:tcW w:w="963" w:type="dxa"/>
+          </w:tcPr>
+          <w:p>
+            <w:pPr>
+              <w:jc w:val="center"/>
+              <w:rPr>
+                <w:lang w:val="en-US"/>
+              </w:rPr>
+            </w:pPr>
             <w:proofErr w:type="gramStart"/>
             <w:r>
               <w:rPr>
@@ -1591,13 +1702,19 @@
               <w:rPr>
                 <w:lang w:val="en-US"/>
               </w:rPr>
-              <w:t>)</w:t>
-            </w:r>
-          </w:p>
-        </w:tc>
-        <w:tc>
-          <w:tcPr>
-            <w:tcW w:w="963" w:type="dxa"/>
+              <w:t>1</w:t>
+            </w:r>
+            <w:r>
+              <w:rPr>
+                <w:lang w:val="en-US"/>
+              </w:rPr>
+              <w:t>)</w:t>
+            </w:r>
+          </w:p>
+        </w:tc>
+        <w:tc>
+          <w:tcPr>
+            <w:tcW w:w="979" w:type="dxa"/>
           </w:tcPr>
           <w:p>
             <w:pPr>
@@ -1618,29 +1735,8 @@
               <w:rPr>
                 <w:lang w:val="en-US"/>
               </w:rPr>
-              <w:t>)</w:t>
-            </w:r>
-          </w:p>
-        </w:tc>
-        <w:tc>
-          <w:tcPr>
-            <w:tcW w:w="979" w:type="dxa"/>
-          </w:tcPr>
-          <w:p>
-            <w:pPr>
-              <w:jc w:val="center"/>
-              <w:rPr>
-                <w:lang w:val="en-US"/>
-              </w:rPr>
-            </w:pPr>
-            <w:proofErr w:type="gramStart"/>
-            <w:r>
-              <w:rPr>
-                <w:lang w:val="en-US"/>
-              </w:rPr>
-              <w:t>O(</w:t>
-            </w:r>
-            <w:proofErr w:type="gramEnd"/>
+              <w:t>1</w:t>
+            </w:r>
             <w:r>
               <w:rPr>
                 <w:lang w:val="en-US"/>
@@ -1822,6 +1918,12 @@
               <w:rPr>
                 <w:lang w:val="en-US"/>
               </w:rPr>
+              <w:t>1</w:t>
+            </w:r>
+            <w:r>
+              <w:rPr>
+                <w:lang w:val="en-US"/>
+              </w:rPr>
               <w:t>)</w:t>
             </w:r>
           </w:p>
@@ -1837,6 +1939,37 @@
                 <w:lang w:val="en-US"/>
               </w:rPr>
             </w:pPr>
+            <w:r>
+              <w:rPr>
+                <w:lang w:val="en-US"/>
+              </w:rPr>
+              <w:t>O(</w:t>
+            </w:r>
+            <w:r>
+              <w:rPr>
+                <w:lang w:val="en-US"/>
+              </w:rPr>
+              <w:t>m</w:t>
+            </w:r>
+            <w:r>
+              <w:rPr>
+                <w:lang w:val="en-US"/>
+              </w:rPr>
+              <w:t>)</w:t>
+            </w:r>
+          </w:p>
+        </w:tc>
+        <w:tc>
+          <w:tcPr>
+            <w:tcW w:w="963" w:type="dxa"/>
+          </w:tcPr>
+          <w:p>
+            <w:pPr>
+              <w:jc w:val="center"/>
+              <w:rPr>
+                <w:lang w:val="en-US"/>
+              </w:rPr>
+            </w:pPr>
             <w:proofErr w:type="gramStart"/>
             <w:r>
               <w:rPr>
@@ -1849,13 +1982,19 @@
               <w:rPr>
                 <w:lang w:val="en-US"/>
               </w:rPr>
-              <w:t>)</w:t>
-            </w:r>
-          </w:p>
-        </w:tc>
-        <w:tc>
-          <w:tcPr>
-            <w:tcW w:w="963" w:type="dxa"/>
+              <w:t>1</w:t>
+            </w:r>
+            <w:r>
+              <w:rPr>
+                <w:lang w:val="en-US"/>
+              </w:rPr>
+              <w:t>)</w:t>
+            </w:r>
+          </w:p>
+        </w:tc>
+        <w:tc>
+          <w:tcPr>
+            <w:tcW w:w="979" w:type="dxa"/>
           </w:tcPr>
           <w:p>
             <w:pPr>
@@ -1876,29 +2015,8 @@
               <w:rPr>
                 <w:lang w:val="en-US"/>
               </w:rPr>
-              <w:t>)</w:t>
-            </w:r>
-          </w:p>
-        </w:tc>
-        <w:tc>
-          <w:tcPr>
-            <w:tcW w:w="979" w:type="dxa"/>
-          </w:tcPr>
-          <w:p>
-            <w:pPr>
-              <w:jc w:val="center"/>
-              <w:rPr>
-                <w:lang w:val="en-US"/>
-              </w:rPr>
-            </w:pPr>
-            <w:proofErr w:type="gramStart"/>
-            <w:r>
-              <w:rPr>
-                <w:lang w:val="en-US"/>
-              </w:rPr>
-              <w:t>O(</w:t>
-            </w:r>
-            <w:proofErr w:type="gramEnd"/>
+              <w:t>1</w:t>
+            </w:r>
             <w:r>
               <w:rPr>
                 <w:lang w:val="en-US"/>
@@ -2080,6 +2198,12 @@
               <w:rPr>
                 <w:lang w:val="en-US"/>
               </w:rPr>
+              <w:t>1</w:t>
+            </w:r>
+            <w:r>
+              <w:rPr>
+                <w:lang w:val="en-US"/>
+              </w:rPr>
               <w:t>)</w:t>
             </w:r>
           </w:p>
@@ -2095,6 +2219,37 @@
                 <w:lang w:val="en-US"/>
               </w:rPr>
             </w:pPr>
+            <w:r>
+              <w:rPr>
+                <w:lang w:val="en-US"/>
+              </w:rPr>
+              <w:t>O(</w:t>
+            </w:r>
+            <w:r>
+              <w:rPr>
+                <w:lang w:val="en-US"/>
+              </w:rPr>
+              <w:t>m</w:t>
+            </w:r>
+            <w:r>
+              <w:rPr>
+                <w:lang w:val="en-US"/>
+              </w:rPr>
+              <w:t>)</w:t>
+            </w:r>
+          </w:p>
+        </w:tc>
+        <w:tc>
+          <w:tcPr>
+            <w:tcW w:w="963" w:type="dxa"/>
+          </w:tcPr>
+          <w:p>
+            <w:pPr>
+              <w:jc w:val="center"/>
+              <w:rPr>
+                <w:lang w:val="en-US"/>
+              </w:rPr>
+            </w:pPr>
             <w:proofErr w:type="gramStart"/>
             <w:r>
               <w:rPr>
@@ -2107,13 +2262,19 @@
               <w:rPr>
                 <w:lang w:val="en-US"/>
               </w:rPr>
-              <w:t>)</w:t>
-            </w:r>
-          </w:p>
-        </w:tc>
-        <w:tc>
-          <w:tcPr>
-            <w:tcW w:w="963" w:type="dxa"/>
+              <w:t>1</w:t>
+            </w:r>
+            <w:r>
+              <w:rPr>
+                <w:lang w:val="en-US"/>
+              </w:rPr>
+              <w:t>)</w:t>
+            </w:r>
+          </w:p>
+        </w:tc>
+        <w:tc>
+          <w:tcPr>
+            <w:tcW w:w="979" w:type="dxa"/>
           </w:tcPr>
           <w:p>
             <w:pPr>
@@ -2134,29 +2295,8 @@
               <w:rPr>
                 <w:lang w:val="en-US"/>
               </w:rPr>
-              <w:t>)</w:t>
-            </w:r>
-          </w:p>
-        </w:tc>
-        <w:tc>
-          <w:tcPr>
-            <w:tcW w:w="979" w:type="dxa"/>
-          </w:tcPr>
-          <w:p>
-            <w:pPr>
-              <w:jc w:val="center"/>
-              <w:rPr>
-                <w:lang w:val="en-US"/>
-              </w:rPr>
-            </w:pPr>
-            <w:proofErr w:type="gramStart"/>
-            <w:r>
-              <w:rPr>
-                <w:lang w:val="en-US"/>
-              </w:rPr>
-              <w:t>O(</w:t>
-            </w:r>
-            <w:proofErr w:type="gramEnd"/>
+              <w:t>1</w:t>
+            </w:r>
             <w:r>
               <w:rPr>
                 <w:lang w:val="en-US"/>
@@ -2338,6 +2478,12 @@
               <w:rPr>
                 <w:lang w:val="en-US"/>
               </w:rPr>
+              <w:t>1</w:t>
+            </w:r>
+            <w:r>
+              <w:rPr>
+                <w:lang w:val="en-US"/>
+              </w:rPr>
               <w:t>)</w:t>
             </w:r>
           </w:p>
@@ -2365,6 +2511,12 @@
               <w:rPr>
                 <w:lang w:val="en-US"/>
               </w:rPr>
+              <w:t>1</w:t>
+            </w:r>
+            <w:r>
+              <w:rPr>
+                <w:lang w:val="en-US"/>
+              </w:rPr>
               <w:t>)</w:t>
             </w:r>
           </w:p>
@@ -2392,6 +2544,12 @@
               <w:rPr>
                 <w:lang w:val="en-US"/>
               </w:rPr>
+              <w:t>1</w:t>
+            </w:r>
+            <w:r>
+              <w:rPr>
+                <w:lang w:val="en-US"/>
+              </w:rPr>
               <w:t>)</w:t>
             </w:r>
           </w:p>
@@ -2415,6 +2573,12 @@
               <w:t>O(</w:t>
             </w:r>
             <w:proofErr w:type="gramEnd"/>
+            <w:r>
+              <w:rPr>
+                <w:lang w:val="en-US"/>
+              </w:rPr>
+              <w:t>1</w:t>
+            </w:r>
             <w:r>
               <w:rPr>
                 <w:lang w:val="en-US"/>
@@ -2604,6 +2768,12 @@
               <w:rPr>
                 <w:lang w:val="en-US"/>
               </w:rPr>
+              <w:t>1</w:t>
+            </w:r>
+            <w:r>
+              <w:rPr>
+                <w:lang w:val="en-US"/>
+              </w:rPr>
               <w:t>)</w:t>
             </w:r>
           </w:p>
@@ -2619,6 +2789,37 @@
                 <w:lang w:val="en-US"/>
               </w:rPr>
             </w:pPr>
+            <w:r>
+              <w:rPr>
+                <w:lang w:val="en-US"/>
+              </w:rPr>
+              <w:t>O(</w:t>
+            </w:r>
+            <w:r>
+              <w:rPr>
+                <w:lang w:val="en-US"/>
+              </w:rPr>
+              <w:t>m</w:t>
+            </w:r>
+            <w:r>
+              <w:rPr>
+                <w:lang w:val="en-US"/>
+              </w:rPr>
+              <w:t>)</w:t>
+            </w:r>
+          </w:p>
+        </w:tc>
+        <w:tc>
+          <w:tcPr>
+            <w:tcW w:w="963" w:type="dxa"/>
+          </w:tcPr>
+          <w:p>
+            <w:pPr>
+              <w:jc w:val="center"/>
+              <w:rPr>
+                <w:lang w:val="en-US"/>
+              </w:rPr>
+            </w:pPr>
             <w:proofErr w:type="gramStart"/>
             <w:r>
               <w:rPr>
@@ -2631,13 +2832,19 @@
               <w:rPr>
                 <w:lang w:val="en-US"/>
               </w:rPr>
-              <w:t>)</w:t>
-            </w:r>
-          </w:p>
-        </w:tc>
-        <w:tc>
-          <w:tcPr>
-            <w:tcW w:w="963" w:type="dxa"/>
+              <w:t>1</w:t>
+            </w:r>
+            <w:r>
+              <w:rPr>
+                <w:lang w:val="en-US"/>
+              </w:rPr>
+              <w:t>)</w:t>
+            </w:r>
+          </w:p>
+        </w:tc>
+        <w:tc>
+          <w:tcPr>
+            <w:tcW w:w="979" w:type="dxa"/>
           </w:tcPr>
           <w:p>
             <w:pPr>
@@ -2658,29 +2865,8 @@
               <w:rPr>
                 <w:lang w:val="en-US"/>
               </w:rPr>
-              <w:t>)</w:t>
-            </w:r>
-          </w:p>
-        </w:tc>
-        <w:tc>
-          <w:tcPr>
-            <w:tcW w:w="979" w:type="dxa"/>
-          </w:tcPr>
-          <w:p>
-            <w:pPr>
-              <w:jc w:val="center"/>
-              <w:rPr>
-                <w:lang w:val="en-US"/>
-              </w:rPr>
-            </w:pPr>
-            <w:proofErr w:type="gramStart"/>
-            <w:r>
-              <w:rPr>
-                <w:lang w:val="en-US"/>
-              </w:rPr>
-              <w:t>O(</w:t>
-            </w:r>
-            <w:proofErr w:type="gramEnd"/>
+              <w:t>1</w:t>
+            </w:r>
             <w:r>
               <w:rPr>
                 <w:lang w:val="en-US"/>
@@ -2701,6 +2887,7 @@
                 <w:lang w:val="en-US"/>
               </w:rPr>
             </w:pPr>
+            <w:commentRangeStart w:id="0"/>
             <w:proofErr w:type="spellStart"/>
             <w:r>
               <w:rPr>
@@ -2884,6 +3071,12 @@
               <w:rPr>
                 <w:lang w:val="en-US"/>
               </w:rPr>
+              <w:t>1</w:t>
+            </w:r>
+            <w:r>
+              <w:rPr>
+                <w:lang w:val="en-US"/>
+              </w:rPr>
               <w:t>)</w:t>
             </w:r>
           </w:p>
@@ -2899,6 +3092,37 @@
                 <w:lang w:val="en-US"/>
               </w:rPr>
             </w:pPr>
+            <w:r>
+              <w:rPr>
+                <w:lang w:val="en-US"/>
+              </w:rPr>
+              <w:t>O(</w:t>
+            </w:r>
+            <w:r>
+              <w:rPr>
+                <w:lang w:val="en-US"/>
+              </w:rPr>
+              <w:t>m</w:t>
+            </w:r>
+            <w:r>
+              <w:rPr>
+                <w:lang w:val="en-US"/>
+              </w:rPr>
+              <w:t>)</w:t>
+            </w:r>
+          </w:p>
+        </w:tc>
+        <w:tc>
+          <w:tcPr>
+            <w:tcW w:w="963" w:type="dxa"/>
+          </w:tcPr>
+          <w:p>
+            <w:pPr>
+              <w:jc w:val="center"/>
+              <w:rPr>
+                <w:lang w:val="en-US"/>
+              </w:rPr>
+            </w:pPr>
             <w:proofErr w:type="gramStart"/>
             <w:r>
               <w:rPr>
@@ -2911,29 +3135,8 @@
               <w:rPr>
                 <w:lang w:val="en-US"/>
               </w:rPr>
-              <w:t>)</w:t>
-            </w:r>
-          </w:p>
-        </w:tc>
-        <w:tc>
-          <w:tcPr>
-            <w:tcW w:w="963" w:type="dxa"/>
-          </w:tcPr>
-          <w:p>
-            <w:pPr>
-              <w:jc w:val="center"/>
-              <w:rPr>
-                <w:lang w:val="en-US"/>
-              </w:rPr>
-            </w:pPr>
-            <w:proofErr w:type="gramStart"/>
-            <w:r>
-              <w:rPr>
-                <w:lang w:val="en-US"/>
-              </w:rPr>
-              <w:t>O(</w:t>
-            </w:r>
-            <w:proofErr w:type="gramEnd"/>
+              <w:t>1</w:t>
+            </w:r>
             <w:r>
               <w:rPr>
                 <w:lang w:val="en-US"/>
@@ -2953,14 +3156,18 @@
                 <w:lang w:val="en-US"/>
               </w:rPr>
             </w:pPr>
-            <w:proofErr w:type="gramStart"/>
-            <w:r>
-              <w:rPr>
-                <w:lang w:val="en-US"/>
-              </w:rPr>
-              <w:t>O(</w:t>
-            </w:r>
-            <w:proofErr w:type="gramEnd"/>
+            <w:r>
+              <w:rPr>
+                <w:lang w:val="en-US"/>
+              </w:rPr>
+              <w:t>O(</w:t>
+            </w:r>
+            <w:r>
+              <w:rPr>
+                <w:lang w:val="en-US"/>
+              </w:rPr>
+              <w:t>m</w:t>
+            </w:r>
             <w:r>
               <w:rPr>
                 <w:lang w:val="en-US"/>
@@ -2971,13 +3178,19 @@
         </w:tc>
       </w:tr>
     </w:tbl>
+    <w:commentRangeEnd w:id="0"/>
     <w:p>
       <w:pPr>
-        <w:jc w:val="center"/>
-        <w:rPr>
-          <w:lang w:val="en-US"/>
-        </w:rPr>
-      </w:pPr>
+        <w:rPr>
+          <w:lang w:val="en-US"/>
+        </w:rPr>
+      </w:pPr>
+      <w:r>
+        <w:rPr>
+          <w:rStyle w:val="CommentReference"/>
+        </w:rPr>
+        <w:commentReference w:id="0"/>
+      </w:r>
     </w:p>
     <w:p>
       <w:pPr>
@@ -2987,11 +3200,21 @@
           <w:lang w:val="en-US"/>
         </w:rPr>
       </w:pPr>
+      <w:commentRangeStart w:id="1"/>
       <w:r>
         <w:rPr>
           <w:lang w:val="en-US"/>
         </w:rPr>
         <w:t>Findings and Results</w:t>
+      </w:r>
+      <w:commentRangeEnd w:id="1"/>
+      <w:r>
+        <w:rPr>
+          <w:rStyle w:val="CommentReference"/>
+          <w:rFonts w:asciiTheme="minorHAnsi" w:eastAsiaTheme="minorHAnsi" w:hAnsiTheme="minorHAnsi" w:cstheme="minorBidi"/>
+          <w:color w:val="auto"/>
+        </w:rPr>
+        <w:commentReference w:id="1"/>
       </w:r>
     </w:p>
     <w:p>
@@ -3000,14 +3223,1241 @@
           <w:lang w:val="en-US"/>
         </w:rPr>
       </w:pPr>
+      <w:r>
+        <w:rPr>
+          <w:lang w:val="en-US"/>
+        </w:rPr>
+        <w:t>Although</w:t>
+      </w:r>
+      <w:r>
+        <w:rPr>
+          <w:lang w:val="en-US"/>
+        </w:rPr>
+        <w:t xml:space="preserve"> </w:t>
+      </w:r>
+      <w:r>
+        <w:rPr>
+          <w:lang w:val="en-US"/>
+        </w:rPr>
+        <w:t xml:space="preserve">both </w:t>
+      </w:r>
+      <w:r>
+        <w:rPr>
+          <w:lang w:val="en-US"/>
+        </w:rPr>
+        <w:t xml:space="preserve">can store </w:t>
+      </w:r>
+      <w:r>
+        <w:rPr>
+          <w:lang w:val="en-US"/>
+        </w:rPr>
+        <w:t xml:space="preserve">similar </w:t>
+      </w:r>
+      <w:r>
+        <w:rPr>
+          <w:lang w:val="en-US"/>
+        </w:rPr>
+        <w:t xml:space="preserve">types of </w:t>
+      </w:r>
+      <w:r>
+        <w:rPr>
+          <w:lang w:val="en-US"/>
+        </w:rPr>
+        <w:t xml:space="preserve">data, the </w:t>
+      </w:r>
+      <w:r>
+        <w:rPr>
+          <w:lang w:val="en-US"/>
+        </w:rPr>
+        <w:t>time and space</w:t>
+      </w:r>
+      <w:r>
+        <w:rPr>
+          <w:lang w:val="en-US"/>
+        </w:rPr>
+        <w:t xml:space="preserve"> complexity of reading and writing that data diffe</w:t>
+      </w:r>
+      <w:r>
+        <w:rPr>
+          <w:lang w:val="en-US"/>
+        </w:rPr>
+        <w:t>rs</w:t>
+      </w:r>
+      <w:r>
+        <w:rPr>
+          <w:lang w:val="en-US"/>
+        </w:rPr>
+        <w:t xml:space="preserve"> significantly</w:t>
+      </w:r>
+      <w:r>
+        <w:rPr>
+          <w:lang w:val="en-US"/>
+        </w:rPr>
+        <w:t xml:space="preserve">. </w:t>
+      </w:r>
+      <w:r>
+        <w:rPr>
+          <w:lang w:val="en-US"/>
+        </w:rPr>
+        <w:t>M</w:t>
+      </w:r>
+      <w:r>
+        <w:rPr>
+          <w:lang w:val="en-US"/>
+        </w:rPr>
+        <w:t>any of the</w:t>
+      </w:r>
+      <w:r>
+        <w:rPr>
+          <w:lang w:val="en-US"/>
+        </w:rPr>
+        <w:t>ir</w:t>
+      </w:r>
+      <w:r>
+        <w:rPr>
+          <w:lang w:val="en-US"/>
+        </w:rPr>
+        <w:t xml:space="preserve"> </w:t>
+      </w:r>
+      <w:r>
+        <w:rPr>
+          <w:lang w:val="en-US"/>
+        </w:rPr>
+        <w:t>best- and worst-case</w:t>
+      </w:r>
+      <w:r>
+        <w:rPr>
+          <w:lang w:val="en-US"/>
+        </w:rPr>
+        <w:t xml:space="preserve"> complexities</w:t>
+      </w:r>
+      <w:r>
+        <w:rPr>
+          <w:lang w:val="en-US"/>
+        </w:rPr>
+        <w:t xml:space="preserve"> are similar, </w:t>
+      </w:r>
+      <w:r>
+        <w:rPr>
+          <w:lang w:val="en-US"/>
+        </w:rPr>
+        <w:t>however the most noticeable</w:t>
+      </w:r>
+      <w:r>
+        <w:rPr>
+          <w:lang w:val="en-US"/>
+        </w:rPr>
+        <w:t xml:space="preserve"> difference</w:t>
+      </w:r>
+      <w:r>
+        <w:rPr>
+          <w:lang w:val="en-US"/>
+        </w:rPr>
+        <w:t>s</w:t>
+      </w:r>
+      <w:r>
+        <w:rPr>
+          <w:lang w:val="en-US"/>
+        </w:rPr>
+        <w:t xml:space="preserve"> </w:t>
+      </w:r>
+      <w:r>
+        <w:rPr>
+          <w:lang w:val="en-US"/>
+        </w:rPr>
+        <w:t>appear</w:t>
+      </w:r>
+      <w:r>
+        <w:rPr>
+          <w:lang w:val="en-US"/>
+        </w:rPr>
+        <w:t xml:space="preserve"> </w:t>
+      </w:r>
+      <w:r>
+        <w:rPr>
+          <w:lang w:val="en-US"/>
+        </w:rPr>
+        <w:t xml:space="preserve">in </w:t>
+      </w:r>
+      <w:r>
+        <w:rPr>
+          <w:lang w:val="en-US"/>
+        </w:rPr>
+        <w:t>reading, seen in the get method</w:t>
+      </w:r>
+      <w:r>
+        <w:rPr>
+          <w:lang w:val="en-US"/>
+        </w:rPr>
+        <w:t>, and writing, seen in the add methods.</w:t>
+      </w:r>
     </w:p>
     <w:p>
       <w:pPr>
-        <w:jc w:val="center"/>
-        <w:rPr>
-          <w:lang w:val="en-US"/>
-        </w:rPr>
-      </w:pPr>
+        <w:rPr>
+          <w:lang w:val="en-US"/>
+        </w:rPr>
+      </w:pPr>
+      <w:r>
+        <w:rPr>
+          <w:lang w:val="en-US"/>
+        </w:rPr>
+        <w:t xml:space="preserve">Array based lists </w:t>
+      </w:r>
+      <w:r>
+        <w:rPr>
+          <w:lang w:val="en-US"/>
+        </w:rPr>
+        <w:t xml:space="preserve">perform </w:t>
+      </w:r>
+      <w:r>
+        <w:rPr>
+          <w:lang w:val="en-US"/>
+        </w:rPr>
+        <w:t>exce</w:t>
+      </w:r>
+      <w:r>
+        <w:rPr>
+          <w:lang w:val="en-US"/>
+        </w:rPr>
+        <w:t>ptionally well in</w:t>
+      </w:r>
+      <w:r>
+        <w:rPr>
+          <w:lang w:val="en-US"/>
+        </w:rPr>
+        <w:t xml:space="preserve"> </w:t>
+      </w:r>
+      <w:r>
+        <w:rPr>
+          <w:lang w:val="en-US"/>
+        </w:rPr>
+        <w:t xml:space="preserve">workloads </w:t>
+      </w:r>
+      <w:r>
+        <w:rPr>
+          <w:lang w:val="en-US"/>
+        </w:rPr>
+        <w:t xml:space="preserve">that </w:t>
+      </w:r>
+      <w:r>
+        <w:rPr>
+          <w:lang w:val="en-US"/>
+        </w:rPr>
+        <w:t>favor read</w:t>
+      </w:r>
+      <w:r>
+        <w:rPr>
+          <w:lang w:val="en-US"/>
+        </w:rPr>
+        <w:t>ing</w:t>
+      </w:r>
+      <w:r>
+        <w:rPr>
+          <w:lang w:val="en-US"/>
+        </w:rPr>
+        <w:t xml:space="preserve"> more than </w:t>
+      </w:r>
+      <w:r>
+        <w:rPr>
+          <w:lang w:val="en-US"/>
+        </w:rPr>
+        <w:t>writing</w:t>
+      </w:r>
+      <w:r>
+        <w:rPr>
+          <w:lang w:val="en-US"/>
+        </w:rPr>
+        <w:t xml:space="preserve">. </w:t>
+      </w:r>
+      <w:r>
+        <w:rPr>
+          <w:lang w:val="en-US"/>
+        </w:rPr>
+        <w:t xml:space="preserve">Unlike linked lists, </w:t>
+      </w:r>
+      <w:r>
+        <w:rPr>
+          <w:lang w:val="en-US"/>
+        </w:rPr>
+        <w:t>array-based</w:t>
+      </w:r>
+      <w:r>
+        <w:rPr>
+          <w:lang w:val="en-US"/>
+        </w:rPr>
+        <w:t xml:space="preserve"> lists allow direct access to any index with </w:t>
+      </w:r>
+      <w:r>
+        <w:rPr>
+          <w:lang w:val="en-US"/>
+        </w:rPr>
+        <w:t xml:space="preserve">no </w:t>
+      </w:r>
+      <w:r>
+        <w:rPr>
+          <w:lang w:val="en-US"/>
+        </w:rPr>
+        <w:t>traversal, resulting</w:t>
+      </w:r>
+      <w:r>
+        <w:rPr>
+          <w:lang w:val="en-US"/>
+        </w:rPr>
+        <w:t xml:space="preserve"> in </w:t>
+      </w:r>
+      <w:r>
+        <w:rPr>
+          <w:lang w:val="en-US"/>
+        </w:rPr>
+        <w:t>a constant</w:t>
+      </w:r>
+      <w:r>
+        <w:rPr>
+          <w:lang w:val="en-US"/>
+        </w:rPr>
+        <w:t xml:space="preserve"> time</w:t>
+      </w:r>
+      <w:r>
+        <w:rPr>
+          <w:lang w:val="en-US"/>
+        </w:rPr>
+        <w:t xml:space="preserve"> complexity</w:t>
+      </w:r>
+      <w:r>
+        <w:rPr>
+          <w:lang w:val="en-US"/>
+        </w:rPr>
+        <w:t xml:space="preserve"> for reads</w:t>
+      </w:r>
+      <w:r>
+        <w:rPr>
+          <w:lang w:val="en-US"/>
+        </w:rPr>
+        <w:t>.</w:t>
+      </w:r>
+      <w:r>
+        <w:rPr>
+          <w:lang w:val="en-US"/>
+        </w:rPr>
+        <w:t xml:space="preserve"> They also </w:t>
+      </w:r>
+      <w:r>
+        <w:rPr>
+          <w:lang w:val="en-US"/>
+        </w:rPr>
+        <w:t xml:space="preserve">perform efficiently </w:t>
+      </w:r>
+      <w:r>
+        <w:rPr>
+          <w:lang w:val="en-US"/>
+        </w:rPr>
+        <w:t xml:space="preserve">when the </w:t>
+      </w:r>
+      <w:r>
+        <w:rPr>
+          <w:lang w:val="en-US"/>
+        </w:rPr>
+        <w:t>additions are</w:t>
+      </w:r>
+      <w:r>
+        <w:rPr>
+          <w:lang w:val="en-US"/>
+        </w:rPr>
+        <w:t xml:space="preserve"> limited to the end of the array</w:t>
+      </w:r>
+      <w:r>
+        <w:rPr>
+          <w:lang w:val="en-US"/>
+        </w:rPr>
+        <w:t xml:space="preserve">, </w:t>
+      </w:r>
+      <w:r>
+        <w:rPr>
+          <w:lang w:val="en-US"/>
+        </w:rPr>
+        <w:t>since</w:t>
+      </w:r>
+      <w:r>
+        <w:rPr>
+          <w:lang w:val="en-US"/>
+        </w:rPr>
+        <w:t xml:space="preserve"> no shifting is required. </w:t>
+      </w:r>
+      <w:r>
+        <w:rPr>
+          <w:lang w:val="en-US"/>
+        </w:rPr>
+        <w:t xml:space="preserve">When </w:t>
+      </w:r>
+      <w:r>
+        <w:rPr>
+          <w:lang w:val="en-US"/>
+        </w:rPr>
+        <w:t>implemented</w:t>
+      </w:r>
+      <w:r>
+        <w:rPr>
+          <w:lang w:val="en-US"/>
+        </w:rPr>
+        <w:t xml:space="preserve"> a</w:t>
+      </w:r>
+      <w:r>
+        <w:rPr>
+          <w:lang w:val="en-US"/>
+        </w:rPr>
+        <w:t>s</w:t>
+      </w:r>
+      <w:r>
+        <w:rPr>
+          <w:lang w:val="en-US"/>
+        </w:rPr>
+        <w:t xml:space="preserve"> a</w:t>
+      </w:r>
+      <w:r>
+        <w:rPr>
+          <w:lang w:val="en-US"/>
+        </w:rPr>
+        <w:t xml:space="preserve"> stack</w:t>
+      </w:r>
+      <w:r>
+        <w:rPr>
+          <w:lang w:val="en-US"/>
+        </w:rPr>
+        <w:t xml:space="preserve"> structure</w:t>
+      </w:r>
+      <w:r>
+        <w:rPr>
+          <w:lang w:val="en-US"/>
+        </w:rPr>
+        <w:t>,</w:t>
+      </w:r>
+      <w:r>
+        <w:rPr>
+          <w:lang w:val="en-US"/>
+        </w:rPr>
+        <w:t xml:space="preserve"> an </w:t>
+      </w:r>
+      <w:r>
+        <w:rPr>
+          <w:lang w:val="en-US"/>
+        </w:rPr>
+        <w:t>array-based</w:t>
+      </w:r>
+      <w:r>
+        <w:rPr>
+          <w:lang w:val="en-US"/>
+        </w:rPr>
+        <w:t xml:space="preserve"> list</w:t>
+      </w:r>
+      <w:r>
+        <w:rPr>
+          <w:lang w:val="en-US"/>
+        </w:rPr>
+        <w:t xml:space="preserve"> avoids</w:t>
+      </w:r>
+      <w:r>
+        <w:rPr>
+          <w:lang w:val="en-US"/>
+        </w:rPr>
+        <w:t xml:space="preserve"> most of the </w:t>
+      </w:r>
+      <w:r>
+        <w:rPr>
+          <w:lang w:val="en-US"/>
+        </w:rPr>
+        <w:t>potential drawbacks</w:t>
+      </w:r>
+      <w:r>
+        <w:rPr>
+          <w:lang w:val="en-US"/>
+        </w:rPr>
+        <w:t xml:space="preserve"> with</w:t>
+      </w:r>
+      <w:r>
+        <w:rPr>
+          <w:lang w:val="en-US"/>
+        </w:rPr>
+        <w:t xml:space="preserve"> only </w:t>
+      </w:r>
+      <w:r>
+        <w:rPr>
+          <w:lang w:val="en-US"/>
+        </w:rPr>
+        <w:t xml:space="preserve">significant </w:t>
+      </w:r>
+      <w:r>
+        <w:rPr>
+          <w:lang w:val="en-US"/>
+        </w:rPr>
+        <w:t xml:space="preserve">overhead </w:t>
+      </w:r>
+      <w:r>
+        <w:rPr>
+          <w:lang w:val="en-US"/>
+        </w:rPr>
+        <w:t xml:space="preserve">to </w:t>
+      </w:r>
+      <w:r>
+        <w:rPr>
+          <w:lang w:val="en-US"/>
+        </w:rPr>
+        <w:t xml:space="preserve">complexity </w:t>
+      </w:r>
+      <w:r>
+        <w:rPr>
+          <w:lang w:val="en-US"/>
+        </w:rPr>
+        <w:t>occurring</w:t>
+      </w:r>
+      <w:r>
+        <w:rPr>
+          <w:lang w:val="en-US"/>
+        </w:rPr>
+        <w:t xml:space="preserve"> when the array </w:t>
+      </w:r>
+      <w:r>
+        <w:rPr>
+          <w:lang w:val="en-US"/>
+        </w:rPr>
+        <w:t>must be</w:t>
+      </w:r>
+      <w:r>
+        <w:rPr>
+          <w:lang w:val="en-US"/>
+        </w:rPr>
+        <w:t xml:space="preserve"> resized.</w:t>
+      </w:r>
+      <w:r>
+        <w:rPr>
+          <w:lang w:val="en-US"/>
+        </w:rPr>
+        <w:t xml:space="preserve"> While having a larger increment can reduce the frequency of resizing, </w:t>
+      </w:r>
+      <w:r>
+        <w:rPr>
+          <w:lang w:val="en-US"/>
+        </w:rPr>
+        <w:t>the difference between the array’s size and capacity is wasted memory</w:t>
+      </w:r>
+      <w:r>
+        <w:rPr>
+          <w:lang w:val="en-US"/>
+        </w:rPr>
+        <w:t>, trading time efficiency for space complexity.</w:t>
+      </w:r>
+    </w:p>
+    <w:p>
+      <w:pPr>
+        <w:rPr>
+          <w:lang w:val="en-US"/>
+        </w:rPr>
+      </w:pPr>
+      <w:r>
+        <w:rPr>
+          <w:lang w:val="en-US"/>
+        </w:rPr>
+        <w:t xml:space="preserve">Singly linked lists </w:t>
+      </w:r>
+      <w:r>
+        <w:rPr>
+          <w:lang w:val="en-US"/>
+        </w:rPr>
+        <w:t>perform particularly well in</w:t>
+      </w:r>
+      <w:r>
+        <w:rPr>
+          <w:lang w:val="en-US"/>
+        </w:rPr>
+        <w:t xml:space="preserve"> write intensive </w:t>
+      </w:r>
+      <w:r>
+        <w:rPr>
+          <w:lang w:val="en-US"/>
+        </w:rPr>
+        <w:t>work</w:t>
+      </w:r>
+      <w:r>
+        <w:rPr>
+          <w:lang w:val="en-US"/>
+        </w:rPr>
+        <w:t xml:space="preserve">loads, especially when </w:t>
+      </w:r>
+      <w:r>
+        <w:rPr>
+          <w:lang w:val="en-US"/>
+        </w:rPr>
+        <w:t xml:space="preserve">data is added to the front or rear of the </w:t>
+      </w:r>
+      <w:r>
+        <w:rPr>
+          <w:lang w:val="en-US"/>
+        </w:rPr>
+        <w:t>list</w:t>
+      </w:r>
+      <w:r>
+        <w:rPr>
+          <w:lang w:val="en-US"/>
+        </w:rPr>
+        <w:t>.</w:t>
+      </w:r>
+      <w:r>
+        <w:rPr>
+          <w:lang w:val="en-US"/>
+        </w:rPr>
+        <w:t xml:space="preserve"> </w:t>
+      </w:r>
+      <w:r>
+        <w:rPr>
+          <w:lang w:val="en-US"/>
+        </w:rPr>
+        <w:t>When used in structures like</w:t>
+      </w:r>
+      <w:r>
+        <w:rPr>
+          <w:lang w:val="en-US"/>
+        </w:rPr>
+        <w:t xml:space="preserve"> queue</w:t>
+      </w:r>
+      <w:r>
+        <w:rPr>
+          <w:lang w:val="en-US"/>
+        </w:rPr>
+        <w:t>s, linked lists</w:t>
+      </w:r>
+      <w:r>
+        <w:rPr>
+          <w:lang w:val="en-US"/>
+        </w:rPr>
+        <w:t xml:space="preserve"> avoid </w:t>
+      </w:r>
+      <w:r>
+        <w:rPr>
+          <w:lang w:val="en-US"/>
+        </w:rPr>
+        <w:t xml:space="preserve">the need to </w:t>
+      </w:r>
+      <w:r>
+        <w:rPr>
+          <w:lang w:val="en-US"/>
+        </w:rPr>
+        <w:t xml:space="preserve">traverse the array to </w:t>
+      </w:r>
+      <w:r>
+        <w:rPr>
+          <w:lang w:val="en-US"/>
+        </w:rPr>
+        <w:t>add, remove, or modify</w:t>
+      </w:r>
+      <w:r>
+        <w:rPr>
+          <w:lang w:val="en-US"/>
+        </w:rPr>
+        <w:t xml:space="preserve"> data </w:t>
+      </w:r>
+      <w:r>
+        <w:rPr>
+          <w:lang w:val="en-US"/>
+        </w:rPr>
+        <w:t>in</w:t>
+      </w:r>
+      <w:r>
+        <w:rPr>
+          <w:lang w:val="en-US"/>
+        </w:rPr>
+        <w:t xml:space="preserve"> the middle</w:t>
+      </w:r>
+      <w:r>
+        <w:rPr>
+          <w:lang w:val="en-US"/>
+        </w:rPr>
+        <w:t>, making insertions and deletions more efficien</w:t>
+      </w:r>
+      <w:r>
+        <w:rPr>
+          <w:lang w:val="en-US"/>
+        </w:rPr>
+        <w:t>t</w:t>
+      </w:r>
+      <w:r>
+        <w:rPr>
+          <w:lang w:val="en-US"/>
+        </w:rPr>
+        <w:t>.</w:t>
+      </w:r>
+      <w:r>
+        <w:rPr>
+          <w:lang w:val="en-US"/>
+        </w:rPr>
+        <w:t xml:space="preserve"> </w:t>
+      </w:r>
+      <w:r>
+        <w:rPr>
+          <w:lang w:val="en-US"/>
+        </w:rPr>
+        <w:t xml:space="preserve">Accessing </w:t>
+      </w:r>
+      <w:r>
+        <w:rPr>
+          <w:lang w:val="en-US"/>
+        </w:rPr>
+        <w:t>data near the end of the</w:t>
+      </w:r>
+      <w:r>
+        <w:rPr>
+          <w:lang w:val="en-US"/>
+        </w:rPr>
+        <w:t xml:space="preserve"> list</w:t>
+      </w:r>
+      <w:r>
+        <w:rPr>
+          <w:lang w:val="en-US"/>
+        </w:rPr>
+        <w:t xml:space="preserve"> means </w:t>
+      </w:r>
+      <w:r>
+        <w:rPr>
+          <w:lang w:val="en-US"/>
+        </w:rPr>
+        <w:t xml:space="preserve">reading all the data before it, giving it a complexity of </w:t>
+      </w:r>
+      <w:r>
+        <w:rPr>
+          <w:lang w:val="en-US"/>
+        </w:rPr>
+        <w:t>O(n)</w:t>
+      </w:r>
+      <w:r>
+        <w:rPr>
+          <w:lang w:val="en-US"/>
+        </w:rPr>
+        <w:t xml:space="preserve">. That </w:t>
+      </w:r>
+      <w:r>
+        <w:rPr>
+          <w:lang w:val="en-US"/>
+        </w:rPr>
+        <w:t>m</w:t>
+      </w:r>
+      <w:r>
+        <w:rPr>
+          <w:lang w:val="en-US"/>
+        </w:rPr>
+        <w:t>e</w:t>
+      </w:r>
+      <w:r>
+        <w:rPr>
+          <w:lang w:val="en-US"/>
+        </w:rPr>
+        <w:t>mory overhead is</w:t>
+      </w:r>
+      <w:r>
+        <w:rPr>
+          <w:lang w:val="en-US"/>
+        </w:rPr>
+        <w:t xml:space="preserve"> also</w:t>
+      </w:r>
+      <w:r>
+        <w:rPr>
+          <w:lang w:val="en-US"/>
+        </w:rPr>
+        <w:t xml:space="preserve"> not as </w:t>
+      </w:r>
+      <w:r>
+        <w:rPr>
+          <w:lang w:val="en-US"/>
+        </w:rPr>
+        <w:t xml:space="preserve">space </w:t>
+      </w:r>
+      <w:r>
+        <w:rPr>
+          <w:lang w:val="en-US"/>
+        </w:rPr>
+        <w:t xml:space="preserve">efficient as an </w:t>
+      </w:r>
+      <w:r>
+        <w:rPr>
+          <w:lang w:val="en-US"/>
+        </w:rPr>
+        <w:t>array-based</w:t>
+      </w:r>
+      <w:r>
+        <w:rPr>
+          <w:lang w:val="en-US"/>
+        </w:rPr>
+        <w:t xml:space="preserve"> list, as each piece of data need</w:t>
+      </w:r>
+      <w:r>
+        <w:rPr>
+          <w:lang w:val="en-US"/>
+        </w:rPr>
+        <w:t>s</w:t>
+      </w:r>
+      <w:r>
+        <w:rPr>
+          <w:lang w:val="en-US"/>
+        </w:rPr>
+        <w:t xml:space="preserve"> to record not only the data, but also the </w:t>
+      </w:r>
+      <w:r>
+        <w:rPr>
+          <w:lang w:val="en-US"/>
+        </w:rPr>
+        <w:t>memory address</w:t>
+      </w:r>
+      <w:r>
+        <w:rPr>
+          <w:lang w:val="en-US"/>
+        </w:rPr>
+        <w:t xml:space="preserve"> of the next piece of data.</w:t>
+      </w:r>
+    </w:p>
+    <w:p>
+      <w:pPr>
+        <w:rPr>
+          <w:lang w:val="en-US"/>
+        </w:rPr>
+      </w:pPr>
+    </w:p>
+    <w:p>
+      <w:pPr>
+        <w:rPr>
+          <w:lang w:val="en-US"/>
+        </w:rPr>
+      </w:pPr>
+    </w:p>
+    <w:p>
+      <w:pPr>
+        <w:rPr>
+          <w:lang w:val="en-US"/>
+        </w:rPr>
+      </w:pPr>
+      <w:r>
+        <w:rPr>
+          <w:lang w:val="en-US"/>
+        </w:rPr>
+        <w:t>Notes:</w:t>
+      </w:r>
+    </w:p>
+    <w:p>
+      <w:pPr>
+        <w:rPr>
+          <w:lang w:val="en-US"/>
+        </w:rPr>
+      </w:pPr>
+      <w:r>
+        <w:rPr>
+          <w:lang w:val="en-US"/>
+        </w:rPr>
+        <w:lastRenderedPageBreak/>
+        <w:t>Week 3, Slide 39</w:t>
+      </w:r>
+    </w:p>
+    <w:p>
+      <w:pPr>
+        <w:rPr>
+          <w:lang w:val="en-US"/>
+        </w:rPr>
+      </w:pPr>
+    </w:p>
+    <w:p>
+      <w:pPr>
+        <w:rPr>
+          <w:lang w:val="en-US"/>
+        </w:rPr>
+      </w:pPr>
+      <w:r>
+        <w:rPr>
+          <w:lang w:val="en-US"/>
+        </w:rPr>
+        <w:t>Array</w:t>
+      </w:r>
+      <w:r>
+        <w:rPr>
+          <w:lang w:val="en-US"/>
+        </w:rPr>
+        <w:t xml:space="preserve"> </w:t>
+      </w:r>
+      <w:r>
+        <w:rPr>
+          <w:lang w:val="en-US"/>
+        </w:rPr>
+        <w:t>Based</w:t>
+      </w:r>
+      <w:r>
+        <w:rPr>
+          <w:lang w:val="en-US"/>
+        </w:rPr>
+        <w:t xml:space="preserve"> (stack)</w:t>
+      </w:r>
+    </w:p>
+    <w:p>
+      <w:pPr>
+        <w:pStyle w:val="ListParagraph"/>
+        <w:numPr>
+          <w:ilvl w:val="0"/>
+          <w:numId w:val="2"/>
+        </w:numPr>
+        <w:rPr>
+          <w:lang w:val="en-US"/>
+        </w:rPr>
+      </w:pPr>
+      <w:r>
+        <w:rPr>
+          <w:lang w:val="en-US"/>
+        </w:rPr>
+        <w:t>Advantage</w:t>
+      </w:r>
+    </w:p>
+    <w:p>
+      <w:pPr>
+        <w:pStyle w:val="ListParagraph"/>
+        <w:numPr>
+          <w:ilvl w:val="1"/>
+          <w:numId w:val="2"/>
+        </w:numPr>
+        <w:rPr>
+          <w:lang w:val="en-US"/>
+        </w:rPr>
+      </w:pPr>
+      <w:r>
+        <w:rPr>
+          <w:lang w:val="en-US"/>
+        </w:rPr>
+        <w:t xml:space="preserve">Very </w:t>
+      </w:r>
+      <w:r>
+        <w:rPr>
+          <w:lang w:val="en-US"/>
+        </w:rPr>
+        <w:t>cheap</w:t>
+      </w:r>
+      <w:r>
+        <w:rPr>
+          <w:lang w:val="en-US"/>
+        </w:rPr>
+        <w:t xml:space="preserve"> to reference </w:t>
+      </w:r>
+      <w:r>
+        <w:rPr>
+          <w:lang w:val="en-US"/>
+        </w:rPr>
+        <w:t>any</w:t>
+      </w:r>
+      <w:r>
+        <w:rPr>
+          <w:lang w:val="en-US"/>
+        </w:rPr>
+        <w:t xml:space="preserve"> index</w:t>
+      </w:r>
+    </w:p>
+    <w:p>
+      <w:pPr>
+        <w:pStyle w:val="ListParagraph"/>
+        <w:numPr>
+          <w:ilvl w:val="1"/>
+          <w:numId w:val="2"/>
+        </w:numPr>
+        <w:rPr>
+          <w:lang w:val="en-US"/>
+        </w:rPr>
+      </w:pPr>
+      <w:r>
+        <w:rPr>
+          <w:lang w:val="en-US"/>
+        </w:rPr>
+        <w:t>Efficient memory storage</w:t>
+      </w:r>
+    </w:p>
+    <w:p>
+      <w:pPr>
+        <w:pStyle w:val="ListParagraph"/>
+        <w:numPr>
+          <w:ilvl w:val="0"/>
+          <w:numId w:val="2"/>
+        </w:numPr>
+        <w:rPr>
+          <w:lang w:val="en-US"/>
+        </w:rPr>
+      </w:pPr>
+      <w:r>
+        <w:rPr>
+          <w:lang w:val="en-US"/>
+        </w:rPr>
+        <w:t>Disadvantage</w:t>
+      </w:r>
+    </w:p>
+    <w:p>
+      <w:pPr>
+        <w:pStyle w:val="ListParagraph"/>
+        <w:numPr>
+          <w:ilvl w:val="1"/>
+          <w:numId w:val="2"/>
+        </w:numPr>
+        <w:rPr>
+          <w:lang w:val="en-US"/>
+        </w:rPr>
+      </w:pPr>
+      <w:r>
+        <w:rPr>
+          <w:lang w:val="en-US"/>
+        </w:rPr>
+        <w:t>Adding gets more e</w:t>
+      </w:r>
+      <w:r>
+        <w:rPr>
+          <w:lang w:val="en-US"/>
+        </w:rPr>
+        <w:t xml:space="preserve">xpensive to </w:t>
+      </w:r>
+      <w:r>
+        <w:rPr>
+          <w:lang w:val="en-US"/>
+        </w:rPr>
+        <w:t xml:space="preserve">earlier in </w:t>
+      </w:r>
+      <w:r>
+        <w:rPr>
+          <w:lang w:val="en-US"/>
+        </w:rPr>
+        <w:t>the</w:t>
+      </w:r>
+      <w:r>
+        <w:rPr>
+          <w:lang w:val="en-US"/>
+        </w:rPr>
+        <w:t xml:space="preserve"> array</w:t>
+      </w:r>
+    </w:p>
+    <w:p>
+      <w:pPr>
+        <w:pStyle w:val="ListParagraph"/>
+        <w:numPr>
+          <w:ilvl w:val="2"/>
+          <w:numId w:val="2"/>
+        </w:numPr>
+        <w:rPr>
+          <w:lang w:val="en-US"/>
+        </w:rPr>
+      </w:pPr>
+      <w:r>
+        <w:rPr>
+          <w:lang w:val="en-US"/>
+        </w:rPr>
+        <w:t>Especially beginning of large array</w:t>
+      </w:r>
+    </w:p>
+    <w:p>
+      <w:pPr>
+        <w:pStyle w:val="ListParagraph"/>
+        <w:numPr>
+          <w:ilvl w:val="1"/>
+          <w:numId w:val="2"/>
+        </w:numPr>
+        <w:rPr>
+          <w:lang w:val="en-US"/>
+        </w:rPr>
+      </w:pPr>
+      <w:r>
+        <w:rPr>
+          <w:lang w:val="en-US"/>
+        </w:rPr>
+        <w:t>Resizing array adds expense</w:t>
+      </w:r>
+    </w:p>
+    <w:p>
+      <w:pPr>
+        <w:rPr>
+          <w:lang w:val="en-US"/>
+        </w:rPr>
+      </w:pPr>
+    </w:p>
+    <w:p>
+      <w:pPr>
+        <w:rPr>
+          <w:lang w:val="en-US"/>
+        </w:rPr>
+      </w:pPr>
+      <w:r>
+        <w:rPr>
+          <w:lang w:val="en-US"/>
+        </w:rPr>
+        <w:t>List</w:t>
+      </w:r>
+      <w:r>
+        <w:rPr>
+          <w:lang w:val="en-US"/>
+        </w:rPr>
+        <w:t xml:space="preserve"> Based</w:t>
+      </w:r>
+      <w:r>
+        <w:rPr>
+          <w:lang w:val="en-US"/>
+        </w:rPr>
+        <w:t xml:space="preserve"> (queue</w:t>
+      </w:r>
+      <w:r>
+        <w:rPr>
+          <w:lang w:val="en-US"/>
+        </w:rPr>
+        <w:t>)</w:t>
+      </w:r>
+    </w:p>
+    <w:p>
+      <w:pPr>
+        <w:pStyle w:val="ListParagraph"/>
+        <w:numPr>
+          <w:ilvl w:val="0"/>
+          <w:numId w:val="3"/>
+        </w:numPr>
+        <w:rPr>
+          <w:lang w:val="en-US"/>
+        </w:rPr>
+      </w:pPr>
+      <w:r>
+        <w:rPr>
+          <w:lang w:val="en-US"/>
+        </w:rPr>
+        <w:t>Advantage</w:t>
+      </w:r>
+    </w:p>
+    <w:p>
+      <w:pPr>
+        <w:pStyle w:val="ListParagraph"/>
+        <w:numPr>
+          <w:ilvl w:val="1"/>
+          <w:numId w:val="3"/>
+        </w:numPr>
+        <w:rPr>
+          <w:lang w:val="en-US"/>
+        </w:rPr>
+      </w:pPr>
+      <w:r>
+        <w:rPr>
+          <w:lang w:val="en-US"/>
+        </w:rPr>
+        <w:t>Very c</w:t>
+      </w:r>
+      <w:r>
+        <w:rPr>
+          <w:lang w:val="en-US"/>
+        </w:rPr>
+        <w:t>heap</w:t>
+      </w:r>
+      <w:r>
+        <w:rPr>
+          <w:lang w:val="en-US"/>
+        </w:rPr>
+        <w:t xml:space="preserve"> to add</w:t>
+      </w:r>
+      <w:r>
+        <w:rPr>
+          <w:lang w:val="en-US"/>
+        </w:rPr>
+        <w:t xml:space="preserve"> to front or back of array</w:t>
+      </w:r>
+    </w:p>
+    <w:p>
+      <w:pPr>
+        <w:pStyle w:val="ListParagraph"/>
+        <w:numPr>
+          <w:ilvl w:val="1"/>
+          <w:numId w:val="3"/>
+        </w:numPr>
+        <w:rPr>
+          <w:lang w:val="en-US"/>
+        </w:rPr>
+      </w:pPr>
+      <w:r>
+        <w:rPr>
+          <w:lang w:val="en-US"/>
+        </w:rPr>
+        <w:t>Very cheap to reduce</w:t>
+      </w:r>
+    </w:p>
+    <w:p>
+      <w:pPr>
+        <w:pStyle w:val="ListParagraph"/>
+        <w:numPr>
+          <w:ilvl w:val="0"/>
+          <w:numId w:val="3"/>
+        </w:numPr>
+        <w:rPr>
+          <w:lang w:val="en-US"/>
+        </w:rPr>
+      </w:pPr>
+      <w:r>
+        <w:rPr>
+          <w:lang w:val="en-US"/>
+        </w:rPr>
+        <w:t>Disadvantage</w:t>
+      </w:r>
+    </w:p>
+    <w:p>
+      <w:pPr>
+        <w:pStyle w:val="ListParagraph"/>
+        <w:numPr>
+          <w:ilvl w:val="1"/>
+          <w:numId w:val="3"/>
+        </w:numPr>
+        <w:rPr>
+          <w:lang w:val="en-US"/>
+        </w:rPr>
+      </w:pPr>
+      <w:r>
+        <w:rPr>
+          <w:lang w:val="en-US"/>
+        </w:rPr>
+        <w:t xml:space="preserve">Dealing with middle </w:t>
+      </w:r>
+      <w:r>
+        <w:rPr>
+          <w:lang w:val="en-US"/>
+        </w:rPr>
+        <w:t>indexes gets expensive</w:t>
+      </w:r>
+    </w:p>
+    <w:p>
+      <w:pPr>
+        <w:pStyle w:val="ListParagraph"/>
+        <w:numPr>
+          <w:ilvl w:val="2"/>
+          <w:numId w:val="3"/>
+        </w:numPr>
+        <w:rPr>
+          <w:lang w:val="en-US"/>
+        </w:rPr>
+      </w:pPr>
+      <w:r>
+        <w:rPr>
+          <w:lang w:val="en-US"/>
+        </w:rPr>
+        <w:t>Especially near end of large array</w:t>
+      </w:r>
+    </w:p>
+    <w:p>
+      <w:pPr>
+        <w:pStyle w:val="ListParagraph"/>
+        <w:numPr>
+          <w:ilvl w:val="1"/>
+          <w:numId w:val="3"/>
+        </w:numPr>
+        <w:rPr>
+          <w:lang w:val="en-US"/>
+        </w:rPr>
+      </w:pPr>
+      <w:r>
+        <w:rPr>
+          <w:lang w:val="en-US"/>
+        </w:rPr>
+        <w:t>Memory of overhead required</w:t>
+      </w:r>
+      <w:r>
+        <w:rPr>
+          <w:lang w:val="en-US"/>
+        </w:rPr>
+        <w:t xml:space="preserve"> (head and tail)</w:t>
+      </w:r>
     </w:p>
     <w:p>
       <w:pPr>
@@ -3088,8 +4538,32 @@
         <w:t xml:space="preserve"> “debug, but just explain the problem without giving me the solution”.</w:t>
       </w:r>
     </w:p>
+    <w:p>
+      <w:pPr>
+        <w:pStyle w:val="ListParagraph"/>
+        <w:numPr>
+          <w:ilvl w:val="0"/>
+          <w:numId w:val="1"/>
+        </w:numPr>
+        <w:rPr>
+          <w:lang w:val="en-US"/>
+        </w:rPr>
+      </w:pPr>
+      <w:r>
+        <w:rPr>
+          <w:lang w:val="en-US"/>
+        </w:rPr>
+        <w:t>Explaining</w:t>
+      </w:r>
+      <w:r>
+        <w:rPr>
+          <w:lang w:val="en-US"/>
+        </w:rPr>
+        <w:t xml:space="preserve"> complex examples, step by step.</w:t>
+      </w:r>
+    </w:p>
     <w:sectPr>
-      <w:headerReference w:type="default" r:id="rId7"/>
+      <w:headerReference w:type="default" r:id="rId11"/>
       <w:pgSz w:w="12240" w:h="15840"/>
       <w:pgMar w:top="1440" w:right="1440" w:bottom="1440" w:left="1440" w:header="708" w:footer="708" w:gutter="0"/>
       <w:cols w:space="708"/>
@@ -3098,6 +4572,64 @@
     </w:sectPr>
   </w:body>
 </w:document>
+</file>
+
+<file path=word/comments.xml><?xml version="1.0" encoding="utf-8"?>
+<w:comments xmlns:wpc="http://schemas.microsoft.com/office/word/2010/wordprocessingCanvas" xmlns:cx="http://schemas.microsoft.com/office/drawing/2014/chartex" xmlns:cx1="http://schemas.microsoft.com/office/drawing/2015/9/8/chartex" xmlns:cx2="http://schemas.microsoft.com/office/drawing/2015/10/21/chartex" xmlns:cx3="http://schemas.microsoft.com/office/drawing/2016/5/9/chartex" xmlns:cx4="http://schemas.microsoft.com/office/drawing/2016/5/10/chartex" xmlns:cx5="http://schemas.microsoft.com/office/drawing/2016/5/11/chartex" xmlns:cx6="http://schemas.microsoft.com/office/drawing/2016/5/12/chartex" xmlns:cx7="http://schemas.microsoft.com/office/drawing/2016/5/13/chartex" xmlns:cx8="http://schemas.microsoft.com/office/drawing/2016/5/14/chartex" xmlns:mc="http://schemas.openxmlformats.org/markup-compatibility/2006" xmlns:aink="http://schemas.microsoft.com/office/drawing/2016/ink" xmlns:am3d="http://schemas.microsoft.com/office/drawing/2017/model3d" xmlns:o="urn:schemas-microsoft-com:office:office" xmlns:oel="http://schemas.microsoft.com/office/2019/extlst" xmlns:r="http://schemas.openxmlformats.org/officeDocument/2006/relationships" xmlns:m="http://schemas.openxmlformats.org/officeDocument/2006/math" xmlns:v="urn:schemas-microsoft-com:vml" xmlns:wp14="http://schemas.microsoft.com/office/word/2010/wordprocessingDrawing" xmlns:wp="http://schemas.openxmlformats.org/drawingml/2006/wordprocessingDrawing" xmlns:w10="urn:schemas-microsoft-com:office:word" xmlns:w="http://schemas.openxmlformats.org/wordprocessingml/2006/main" xmlns:w14="http://schemas.microsoft.com/office/word/2010/wordml" xmlns:w15="http://schemas.microsoft.com/office/word/2012/wordml" xmlns:w16cex="http://schemas.microsoft.com/office/word/2018/wordml/cex" xmlns:w16cid="http://schemas.microsoft.com/office/word/2016/wordml/cid" xmlns:w16="http://schemas.microsoft.com/office/word/2018/wordml" xmlns:w16du="http://schemas.microsoft.com/office/word/2023/wordml/word16du" xmlns:w16sdtdh="http://schemas.microsoft.com/office/word/2020/wordml/sdtdatahash" xmlns:w16sdtfl="http://schemas.microsoft.com/office/word/2024/wordml/sdtformatlock" xmlns:w16se="http://schemas.microsoft.com/office/word/2015/wordml/symex" xmlns:wpg="http://schemas.microsoft.com/office/word/2010/wordprocessingGroup" xmlns:wpi="http://schemas.microsoft.com/office/word/2010/wordprocessingInk" xmlns:wne="http://schemas.microsoft.com/office/word/2006/wordml" xmlns:wps="http://schemas.microsoft.com/office/word/2010/wordprocessingShape" mc:Ignorable="w14 w15 w16se w16cid w16 w16cex w16sdtdh w16sdtfl w16du wp14">
+  <w:comment w:id="0" w:author="Ryan.Caswell" w:date="2025-10-06T20:30:00Z" w:initials="RC">
+    <w:p>
+      <w:pPr>
+        <w:pStyle w:val="CommentText"/>
+      </w:pPr>
+      <w:r>
+        <w:rPr>
+          <w:rStyle w:val="CommentReference"/>
+        </w:rPr>
+        <w:annotationRef/>
+      </w:r>
+      <w:r>
+        <w:t>Ask Prof about this. O(1/n/m) or O(k)?</w:t>
+      </w:r>
+    </w:p>
+  </w:comment>
+  <w:comment w:id="1" w:author="Ryan.Caswell" w:date="2025-10-06T22:28:00Z" w:initials="RC">
+    <w:p>
+      <w:pPr>
+        <w:pStyle w:val="CommentText"/>
+      </w:pPr>
+      <w:r>
+        <w:rPr>
+          <w:rStyle w:val="CommentReference"/>
+        </w:rPr>
+        <w:annotationRef/>
+      </w:r>
+      <w:r>
+        <w:t>Week 3 Notes, Slide 39</w:t>
+      </w:r>
+    </w:p>
+  </w:comment>
+</w:comments>
+</file>
+
+<file path=word/commentsExtended.xml><?xml version="1.0" encoding="utf-8"?>
+<w15:commentsEx xmlns:wpc="http://schemas.microsoft.com/office/word/2010/wordprocessingCanvas" xmlns:cx="http://schemas.microsoft.com/office/drawing/2014/chartex" xmlns:cx1="http://schemas.microsoft.com/office/drawing/2015/9/8/chartex" xmlns:cx2="http://schemas.microsoft.com/office/drawing/2015/10/21/chartex" xmlns:cx3="http://schemas.microsoft.com/office/drawing/2016/5/9/chartex" xmlns:cx4="http://schemas.microsoft.com/office/drawing/2016/5/10/chartex" xmlns:cx5="http://schemas.microsoft.com/office/drawing/2016/5/11/chartex" xmlns:cx6="http://schemas.microsoft.com/office/drawing/2016/5/12/chartex" xmlns:cx7="http://schemas.microsoft.com/office/drawing/2016/5/13/chartex" xmlns:cx8="http://schemas.microsoft.com/office/drawing/2016/5/14/chartex" xmlns:mc="http://schemas.openxmlformats.org/markup-compatibility/2006" xmlns:aink="http://schemas.microsoft.com/office/drawing/2016/ink" xmlns:am3d="http://schemas.microsoft.com/office/drawing/2017/model3d" xmlns:o="urn:schemas-microsoft-com:office:office" xmlns:oel="http://schemas.microsoft.com/office/2019/extlst" xmlns:r="http://schemas.openxmlformats.org/officeDocument/2006/relationships" xmlns:m="http://schemas.openxmlformats.org/officeDocument/2006/math" xmlns:v="urn:schemas-microsoft-com:vml" xmlns:wp14="http://schemas.microsoft.com/office/word/2010/wordprocessingDrawing" xmlns:wp="http://schemas.openxmlformats.org/drawingml/2006/wordprocessingDrawing" xmlns:w10="urn:schemas-microsoft-com:office:word" xmlns:w="http://schemas.openxmlformats.org/wordprocessingml/2006/main" xmlns:w14="http://schemas.microsoft.com/office/word/2010/wordml" xmlns:w15="http://schemas.microsoft.com/office/word/2012/wordml" xmlns:w16cex="http://schemas.microsoft.com/office/word/2018/wordml/cex" xmlns:w16cid="http://schemas.microsoft.com/office/word/2016/wordml/cid" xmlns:w16="http://schemas.microsoft.com/office/word/2018/wordml" xmlns:w16du="http://schemas.microsoft.com/office/word/2023/wordml/word16du" xmlns:w16sdtdh="http://schemas.microsoft.com/office/word/2020/wordml/sdtdatahash" xmlns:w16sdtfl="http://schemas.microsoft.com/office/word/2024/wordml/sdtformatlock" xmlns:w16se="http://schemas.microsoft.com/office/word/2015/wordml/symex" xmlns:wpg="http://schemas.microsoft.com/office/word/2010/wordprocessingGroup" xmlns:wpi="http://schemas.microsoft.com/office/word/2010/wordprocessingInk" xmlns:wne="http://schemas.microsoft.com/office/word/2006/wordml" xmlns:wps="http://schemas.microsoft.com/office/word/2010/wordprocessingShape" mc:Ignorable="w14 w15 w16se w16cid w16 w16cex w16sdtdh w16sdtfl w16du wp14">
+  <w15:commentEx w15:paraId="28DBA097" w15:done="0"/>
+  <w15:commentEx w15:paraId="63B0EBD9" w15:done="0"/>
+</w15:commentsEx>
+</file>
+
+<file path=word/commentsExtensible.xml><?xml version="1.0" encoding="utf-8"?>
+<w16cex:commentsExtensible xmlns:wpc="http://schemas.microsoft.com/office/word/2010/wordprocessingCanvas" xmlns:cx="http://schemas.microsoft.com/office/drawing/2014/chartex" xmlns:cx1="http://schemas.microsoft.com/office/drawing/2015/9/8/chartex" xmlns:cx2="http://schemas.microsoft.com/office/drawing/2015/10/21/chartex" xmlns:cx3="http://schemas.microsoft.com/office/drawing/2016/5/9/chartex" xmlns:cx4="http://schemas.microsoft.com/office/drawing/2016/5/10/chartex" xmlns:cx5="http://schemas.microsoft.com/office/drawing/2016/5/11/chartex" xmlns:cx6="http://schemas.microsoft.com/office/drawing/2016/5/12/chartex" xmlns:cx7="http://schemas.microsoft.com/office/drawing/2016/5/13/chartex" xmlns:cx8="http://schemas.microsoft.com/office/drawing/2016/5/14/chartex" xmlns:cr="http://schemas.microsoft.com/office/comments/2020/reactions" xmlns:mc="http://schemas.openxmlformats.org/markup-compatibility/2006" xmlns:aink="http://schemas.microsoft.com/office/drawing/2016/ink" xmlns:am3d="http://schemas.microsoft.com/office/drawing/2017/model3d" xmlns:o="urn:schemas-microsoft-com:office:office" xmlns:oel="http://schemas.microsoft.com/office/2019/extlst" xmlns:r="http://schemas.openxmlformats.org/officeDocument/2006/relationships" xmlns:m="http://schemas.openxmlformats.org/officeDocument/2006/math" xmlns:v="urn:schemas-microsoft-com:vml" xmlns:wp14="http://schemas.microsoft.com/office/word/2010/wordprocessingDrawing" xmlns:wp="http://schemas.openxmlformats.org/drawingml/2006/wordprocessingDrawing" xmlns:w10="urn:schemas-microsoft-com:office:word" xmlns:w="http://schemas.openxmlformats.org/wordprocessingml/2006/main" xmlns:w14="http://schemas.microsoft.com/office/word/2010/wordml" xmlns:w15="http://schemas.microsoft.com/office/word/2012/wordml" xmlns:w16cex="http://schemas.microsoft.com/office/word/2018/wordml/cex" xmlns:w16cid="http://schemas.microsoft.com/office/word/2016/wordml/cid" xmlns:w16="http://schemas.microsoft.com/office/word/2018/wordml" xmlns:w16du="http://schemas.microsoft.com/office/word/2023/wordml/word16du" xmlns:w16sdtdh="http://schemas.microsoft.com/office/word/2020/wordml/sdtdatahash" xmlns:w16sdtfl="http://schemas.microsoft.com/office/word/2024/wordml/sdtformatlock" xmlns:w16se="http://schemas.microsoft.com/office/word/2015/wordml/symex" xmlns:wpg="http://schemas.microsoft.com/office/word/2010/wordprocessingGroup" xmlns:wpi="http://schemas.microsoft.com/office/word/2010/wordprocessingInk" xmlns:wne="http://schemas.microsoft.com/office/word/2006/wordml" xmlns:wps="http://schemas.microsoft.com/office/word/2010/wordprocessingShape" mc:Ignorable="w14 w15 w16se w16cid w16 w16cex w16sdtdh w16sdtfl cr w16du wp14">
+  <w16cex:commentExtensible w16cex:durableId="621CAC02" w16cex:dateUtc="2025-10-07T03:30:00Z"/>
+  <w16cex:commentExtensible w16cex:durableId="35550B6C" w16cex:dateUtc="2025-10-07T05:28:00Z"/>
+</w16cex:commentsExtensible>
+</file>
+
+<file path=word/commentsIds.xml><?xml version="1.0" encoding="utf-8"?>
+<w16cid:commentsIds xmlns:wpc="http://schemas.microsoft.com/office/word/2010/wordprocessingCanvas" xmlns:cx="http://schemas.microsoft.com/office/drawing/2014/chartex" xmlns:cx1="http://schemas.microsoft.com/office/drawing/2015/9/8/chartex" xmlns:cx2="http://schemas.microsoft.com/office/drawing/2015/10/21/chartex" xmlns:cx3="http://schemas.microsoft.com/office/drawing/2016/5/9/chartex" xmlns:cx4="http://schemas.microsoft.com/office/drawing/2016/5/10/chartex" xmlns:cx5="http://schemas.microsoft.com/office/drawing/2016/5/11/chartex" xmlns:cx6="http://schemas.microsoft.com/office/drawing/2016/5/12/chartex" xmlns:cx7="http://schemas.microsoft.com/office/drawing/2016/5/13/chartex" xmlns:cx8="http://schemas.microsoft.com/office/drawing/2016/5/14/chartex" xmlns:mc="http://schemas.openxmlformats.org/markup-compatibility/2006" xmlns:aink="http://schemas.microsoft.com/office/drawing/2016/ink" xmlns:am3d="http://schemas.microsoft.com/office/drawing/2017/model3d" xmlns:o="urn:schemas-microsoft-com:office:office" xmlns:oel="http://schemas.microsoft.com/office/2019/extlst" xmlns:r="http://schemas.openxmlformats.org/officeDocument/2006/relationships" xmlns:m="http://schemas.openxmlformats.org/officeDocument/2006/math" xmlns:v="urn:schemas-microsoft-com:vml" xmlns:wp14="http://schemas.microsoft.com/office/word/2010/wordprocessingDrawing" xmlns:wp="http://schemas.openxmlformats.org/drawingml/2006/wordprocessingDrawing" xmlns:w10="urn:schemas-microsoft-com:office:word" xmlns:w="http://schemas.openxmlformats.org/wordprocessingml/2006/main" xmlns:w14="http://schemas.microsoft.com/office/word/2010/wordml" xmlns:w15="http://schemas.microsoft.com/office/word/2012/wordml" xmlns:w16cex="http://schemas.microsoft.com/office/word/2018/wordml/cex" xmlns:w16cid="http://schemas.microsoft.com/office/word/2016/wordml/cid" xmlns:w16="http://schemas.microsoft.com/office/word/2018/wordml" xmlns:w16du="http://schemas.microsoft.com/office/word/2023/wordml/word16du" xmlns:w16sdtdh="http://schemas.microsoft.com/office/word/2020/wordml/sdtdatahash" xmlns:w16sdtfl="http://schemas.microsoft.com/office/word/2024/wordml/sdtformatlock" xmlns:w16se="http://schemas.microsoft.com/office/word/2015/wordml/symex" xmlns:wpg="http://schemas.microsoft.com/office/word/2010/wordprocessingGroup" xmlns:wpi="http://schemas.microsoft.com/office/word/2010/wordprocessingInk" xmlns:wne="http://schemas.microsoft.com/office/word/2006/wordml" xmlns:wps="http://schemas.microsoft.com/office/word/2010/wordprocessingShape" mc:Ignorable="w14 w15 w16se w16cid w16 w16cex w16sdtdh w16sdtfl w16du wp14">
+  <w16cid:commentId w16cid:paraId="28DBA097" w16cid:durableId="621CAC02"/>
+  <w16cid:commentId w16cid:paraId="63B0EBD9" w16cid:durableId="35550B6C"/>
+</w16cid:commentsIds>
 </file>
 
 <file path=word/endnotes.xml><?xml version="1.0" encoding="utf-8"?>
@@ -3318,10 +4850,250 @@
       </w:rPr>
     </w:lvl>
   </w:abstractNum>
+  <w:abstractNum w:abstractNumId="1" w15:restartNumberingAfterBreak="0">
+    <w:nsid w:val="288F2824"/>
+    <w:multiLevelType w:val="hybridMultilevel"/>
+    <w:tmpl w:val="5624257A"/>
+    <w:lvl w:ilvl="0" w:tplc="10090001">
+      <w:start w:val="1"/>
+      <w:numFmt w:val="bullet"/>
+      <w:lvlText w:val=""/>
+      <w:lvlJc w:val="left"/>
+      <w:pPr>
+        <w:ind w:left="720" w:hanging="360"/>
+      </w:pPr>
+      <w:rPr>
+        <w:rFonts w:ascii="Symbol" w:hAnsi="Symbol" w:hint="default"/>
+      </w:rPr>
+    </w:lvl>
+    <w:lvl w:ilvl="1" w:tplc="10090003">
+      <w:start w:val="1"/>
+      <w:numFmt w:val="bullet"/>
+      <w:lvlText w:val="o"/>
+      <w:lvlJc w:val="left"/>
+      <w:pPr>
+        <w:ind w:left="1440" w:hanging="360"/>
+      </w:pPr>
+      <w:rPr>
+        <w:rFonts w:ascii="Courier New" w:hAnsi="Courier New" w:cs="Courier New" w:hint="default"/>
+      </w:rPr>
+    </w:lvl>
+    <w:lvl w:ilvl="2" w:tplc="10090005">
+      <w:start w:val="1"/>
+      <w:numFmt w:val="bullet"/>
+      <w:lvlText w:val=""/>
+      <w:lvlJc w:val="left"/>
+      <w:pPr>
+        <w:ind w:left="2160" w:hanging="360"/>
+      </w:pPr>
+      <w:rPr>
+        <w:rFonts w:ascii="Wingdings" w:hAnsi="Wingdings" w:hint="default"/>
+      </w:rPr>
+    </w:lvl>
+    <w:lvl w:ilvl="3" w:tplc="10090001" w:tentative="1">
+      <w:start w:val="1"/>
+      <w:numFmt w:val="bullet"/>
+      <w:lvlText w:val=""/>
+      <w:lvlJc w:val="left"/>
+      <w:pPr>
+        <w:ind w:left="2880" w:hanging="360"/>
+      </w:pPr>
+      <w:rPr>
+        <w:rFonts w:ascii="Symbol" w:hAnsi="Symbol" w:hint="default"/>
+      </w:rPr>
+    </w:lvl>
+    <w:lvl w:ilvl="4" w:tplc="10090003" w:tentative="1">
+      <w:start w:val="1"/>
+      <w:numFmt w:val="bullet"/>
+      <w:lvlText w:val="o"/>
+      <w:lvlJc w:val="left"/>
+      <w:pPr>
+        <w:ind w:left="3600" w:hanging="360"/>
+      </w:pPr>
+      <w:rPr>
+        <w:rFonts w:ascii="Courier New" w:hAnsi="Courier New" w:cs="Courier New" w:hint="default"/>
+      </w:rPr>
+    </w:lvl>
+    <w:lvl w:ilvl="5" w:tplc="10090005" w:tentative="1">
+      <w:start w:val="1"/>
+      <w:numFmt w:val="bullet"/>
+      <w:lvlText w:val=""/>
+      <w:lvlJc w:val="left"/>
+      <w:pPr>
+        <w:ind w:left="4320" w:hanging="360"/>
+      </w:pPr>
+      <w:rPr>
+        <w:rFonts w:ascii="Wingdings" w:hAnsi="Wingdings" w:hint="default"/>
+      </w:rPr>
+    </w:lvl>
+    <w:lvl w:ilvl="6" w:tplc="10090001" w:tentative="1">
+      <w:start w:val="1"/>
+      <w:numFmt w:val="bullet"/>
+      <w:lvlText w:val=""/>
+      <w:lvlJc w:val="left"/>
+      <w:pPr>
+        <w:ind w:left="5040" w:hanging="360"/>
+      </w:pPr>
+      <w:rPr>
+        <w:rFonts w:ascii="Symbol" w:hAnsi="Symbol" w:hint="default"/>
+      </w:rPr>
+    </w:lvl>
+    <w:lvl w:ilvl="7" w:tplc="10090003" w:tentative="1">
+      <w:start w:val="1"/>
+      <w:numFmt w:val="bullet"/>
+      <w:lvlText w:val="o"/>
+      <w:lvlJc w:val="left"/>
+      <w:pPr>
+        <w:ind w:left="5760" w:hanging="360"/>
+      </w:pPr>
+      <w:rPr>
+        <w:rFonts w:ascii="Courier New" w:hAnsi="Courier New" w:cs="Courier New" w:hint="default"/>
+      </w:rPr>
+    </w:lvl>
+    <w:lvl w:ilvl="8" w:tplc="10090005" w:tentative="1">
+      <w:start w:val="1"/>
+      <w:numFmt w:val="bullet"/>
+      <w:lvlText w:val=""/>
+      <w:lvlJc w:val="left"/>
+      <w:pPr>
+        <w:ind w:left="6480" w:hanging="360"/>
+      </w:pPr>
+      <w:rPr>
+        <w:rFonts w:ascii="Wingdings" w:hAnsi="Wingdings" w:hint="default"/>
+      </w:rPr>
+    </w:lvl>
+  </w:abstractNum>
+  <w:abstractNum w:abstractNumId="2" w15:restartNumberingAfterBreak="0">
+    <w:nsid w:val="698260D5"/>
+    <w:multiLevelType w:val="hybridMultilevel"/>
+    <w:tmpl w:val="23F61228"/>
+    <w:lvl w:ilvl="0" w:tplc="10090001">
+      <w:start w:val="1"/>
+      <w:numFmt w:val="bullet"/>
+      <w:lvlText w:val=""/>
+      <w:lvlJc w:val="left"/>
+      <w:pPr>
+        <w:ind w:left="720" w:hanging="360"/>
+      </w:pPr>
+      <w:rPr>
+        <w:rFonts w:ascii="Symbol" w:hAnsi="Symbol" w:hint="default"/>
+      </w:rPr>
+    </w:lvl>
+    <w:lvl w:ilvl="1" w:tplc="10090003">
+      <w:start w:val="1"/>
+      <w:numFmt w:val="bullet"/>
+      <w:lvlText w:val="o"/>
+      <w:lvlJc w:val="left"/>
+      <w:pPr>
+        <w:ind w:left="1440" w:hanging="360"/>
+      </w:pPr>
+      <w:rPr>
+        <w:rFonts w:ascii="Courier New" w:hAnsi="Courier New" w:cs="Courier New" w:hint="default"/>
+      </w:rPr>
+    </w:lvl>
+    <w:lvl w:ilvl="2" w:tplc="10090005">
+      <w:start w:val="1"/>
+      <w:numFmt w:val="bullet"/>
+      <w:lvlText w:val=""/>
+      <w:lvlJc w:val="left"/>
+      <w:pPr>
+        <w:ind w:left="2160" w:hanging="360"/>
+      </w:pPr>
+      <w:rPr>
+        <w:rFonts w:ascii="Wingdings" w:hAnsi="Wingdings" w:hint="default"/>
+      </w:rPr>
+    </w:lvl>
+    <w:lvl w:ilvl="3" w:tplc="10090001" w:tentative="1">
+      <w:start w:val="1"/>
+      <w:numFmt w:val="bullet"/>
+      <w:lvlText w:val=""/>
+      <w:lvlJc w:val="left"/>
+      <w:pPr>
+        <w:ind w:left="2880" w:hanging="360"/>
+      </w:pPr>
+      <w:rPr>
+        <w:rFonts w:ascii="Symbol" w:hAnsi="Symbol" w:hint="default"/>
+      </w:rPr>
+    </w:lvl>
+    <w:lvl w:ilvl="4" w:tplc="10090003" w:tentative="1">
+      <w:start w:val="1"/>
+      <w:numFmt w:val="bullet"/>
+      <w:lvlText w:val="o"/>
+      <w:lvlJc w:val="left"/>
+      <w:pPr>
+        <w:ind w:left="3600" w:hanging="360"/>
+      </w:pPr>
+      <w:rPr>
+        <w:rFonts w:ascii="Courier New" w:hAnsi="Courier New" w:cs="Courier New" w:hint="default"/>
+      </w:rPr>
+    </w:lvl>
+    <w:lvl w:ilvl="5" w:tplc="10090005" w:tentative="1">
+      <w:start w:val="1"/>
+      <w:numFmt w:val="bullet"/>
+      <w:lvlText w:val=""/>
+      <w:lvlJc w:val="left"/>
+      <w:pPr>
+        <w:ind w:left="4320" w:hanging="360"/>
+      </w:pPr>
+      <w:rPr>
+        <w:rFonts w:ascii="Wingdings" w:hAnsi="Wingdings" w:hint="default"/>
+      </w:rPr>
+    </w:lvl>
+    <w:lvl w:ilvl="6" w:tplc="10090001" w:tentative="1">
+      <w:start w:val="1"/>
+      <w:numFmt w:val="bullet"/>
+      <w:lvlText w:val=""/>
+      <w:lvlJc w:val="left"/>
+      <w:pPr>
+        <w:ind w:left="5040" w:hanging="360"/>
+      </w:pPr>
+      <w:rPr>
+        <w:rFonts w:ascii="Symbol" w:hAnsi="Symbol" w:hint="default"/>
+      </w:rPr>
+    </w:lvl>
+    <w:lvl w:ilvl="7" w:tplc="10090003" w:tentative="1">
+      <w:start w:val="1"/>
+      <w:numFmt w:val="bullet"/>
+      <w:lvlText w:val="o"/>
+      <w:lvlJc w:val="left"/>
+      <w:pPr>
+        <w:ind w:left="5760" w:hanging="360"/>
+      </w:pPr>
+      <w:rPr>
+        <w:rFonts w:ascii="Courier New" w:hAnsi="Courier New" w:cs="Courier New" w:hint="default"/>
+      </w:rPr>
+    </w:lvl>
+    <w:lvl w:ilvl="8" w:tplc="10090005" w:tentative="1">
+      <w:start w:val="1"/>
+      <w:numFmt w:val="bullet"/>
+      <w:lvlText w:val=""/>
+      <w:lvlJc w:val="left"/>
+      <w:pPr>
+        <w:ind w:left="6480" w:hanging="360"/>
+      </w:pPr>
+      <w:rPr>
+        <w:rFonts w:ascii="Wingdings" w:hAnsi="Wingdings" w:hint="default"/>
+      </w:rPr>
+    </w:lvl>
+  </w:abstractNum>
   <w:num w:numId="1" w16cid:durableId="415710748">
     <w:abstractNumId w:val="0"/>
   </w:num>
+  <w:num w:numId="2" w16cid:durableId="1824813906">
+    <w:abstractNumId w:val="2"/>
+  </w:num>
+  <w:num w:numId="3" w16cid:durableId="1195270107">
+    <w:abstractNumId w:val="1"/>
+  </w:num>
 </w:numbering>
+</file>
+
+<file path=word/people.xml><?xml version="1.0" encoding="utf-8"?>
+<w15:people xmlns:wpc="http://schemas.microsoft.com/office/word/2010/wordprocessingCanvas" xmlns:cx="http://schemas.microsoft.com/office/drawing/2014/chartex" xmlns:cx1="http://schemas.microsoft.com/office/drawing/2015/9/8/chartex" xmlns:cx2="http://schemas.microsoft.com/office/drawing/2015/10/21/chartex" xmlns:cx3="http://schemas.microsoft.com/office/drawing/2016/5/9/chartex" xmlns:cx4="http://schemas.microsoft.com/office/drawing/2016/5/10/chartex" xmlns:cx5="http://schemas.microsoft.com/office/drawing/2016/5/11/chartex" xmlns:cx6="http://schemas.microsoft.com/office/drawing/2016/5/12/chartex" xmlns:cx7="http://schemas.microsoft.com/office/drawing/2016/5/13/chartex" xmlns:cx8="http://schemas.microsoft.com/office/drawing/2016/5/14/chartex" xmlns:mc="http://schemas.openxmlformats.org/markup-compatibility/2006" xmlns:aink="http://schemas.microsoft.com/office/drawing/2016/ink" xmlns:am3d="http://schemas.microsoft.com/office/drawing/2017/model3d" xmlns:o="urn:schemas-microsoft-com:office:office" xmlns:oel="http://schemas.microsoft.com/office/2019/extlst" xmlns:r="http://schemas.openxmlformats.org/officeDocument/2006/relationships" xmlns:m="http://schemas.openxmlformats.org/officeDocument/2006/math" xmlns:v="urn:schemas-microsoft-com:vml" xmlns:wp14="http://schemas.microsoft.com/office/word/2010/wordprocessingDrawing" xmlns:wp="http://schemas.openxmlformats.org/drawingml/2006/wordprocessingDrawing" xmlns:w10="urn:schemas-microsoft-com:office:word" xmlns:w="http://schemas.openxmlformats.org/wordprocessingml/2006/main" xmlns:w14="http://schemas.microsoft.com/office/word/2010/wordml" xmlns:w15="http://schemas.microsoft.com/office/word/2012/wordml" xmlns:w16cex="http://schemas.microsoft.com/office/word/2018/wordml/cex" xmlns:w16cid="http://schemas.microsoft.com/office/word/2016/wordml/cid" xmlns:w16="http://schemas.microsoft.com/office/word/2018/wordml" xmlns:w16du="http://schemas.microsoft.com/office/word/2023/wordml/word16du" xmlns:w16sdtdh="http://schemas.microsoft.com/office/word/2020/wordml/sdtdatahash" xmlns:w16sdtfl="http://schemas.microsoft.com/office/word/2024/wordml/sdtformatlock" xmlns:w16se="http://schemas.microsoft.com/office/word/2015/wordml/symex" xmlns:wpg="http://schemas.microsoft.com/office/word/2010/wordprocessingGroup" xmlns:wpi="http://schemas.microsoft.com/office/word/2010/wordprocessingInk" xmlns:wne="http://schemas.microsoft.com/office/word/2006/wordml" xmlns:wps="http://schemas.microsoft.com/office/word/2010/wordprocessingShape" mc:Ignorable="w14 w15 w16se w16cid w16 w16cex w16sdtdh w16sdtfl w16du wp14">
+  <w15:person w15:author="Ryan.Caswell">
+    <w15:presenceInfo w15:providerId="AD" w15:userId="S::Ryan.Caswell@student.ufv.ca::4818dd5c-4d4a-4d0e-b504-61f88dd37309"/>
+  </w15:person>
+</w15:people>
 </file>
 
 <file path=word/styles.xml><?xml version="1.0" encoding="utf-8"?>
@@ -4304,6 +6076,72 @@
     <w:uiPriority w:val="99"/>
     <w:rsid w:val="00EB52F9"/>
   </w:style>
+  <w:style w:type="character" w:styleId="CommentReference">
+    <w:name w:val="annotation reference"/>
+    <w:basedOn w:val="DefaultParagraphFont"/>
+    <w:uiPriority w:val="99"/>
+    <w:semiHidden/>
+    <w:unhideWhenUsed/>
+    <w:rsid w:val="007F77C2"/>
+    <w:rPr>
+      <w:sz w:val="16"/>
+      <w:szCs w:val="16"/>
+    </w:rPr>
+  </w:style>
+  <w:style w:type="paragraph" w:styleId="CommentText">
+    <w:name w:val="annotation text"/>
+    <w:basedOn w:val="Normal"/>
+    <w:link w:val="CommentTextChar"/>
+    <w:uiPriority w:val="99"/>
+    <w:unhideWhenUsed/>
+    <w:rsid w:val="007F77C2"/>
+    <w:pPr>
+      <w:spacing w:line="240" w:lineRule="auto"/>
+    </w:pPr>
+    <w:rPr>
+      <w:sz w:val="20"/>
+      <w:szCs w:val="20"/>
+    </w:rPr>
+  </w:style>
+  <w:style w:type="character" w:customStyle="1" w:styleId="CommentTextChar">
+    <w:name w:val="Comment Text Char"/>
+    <w:basedOn w:val="DefaultParagraphFont"/>
+    <w:link w:val="CommentText"/>
+    <w:uiPriority w:val="99"/>
+    <w:rsid w:val="007F77C2"/>
+    <w:rPr>
+      <w:sz w:val="20"/>
+      <w:szCs w:val="20"/>
+    </w:rPr>
+  </w:style>
+  <w:style w:type="paragraph" w:styleId="CommentSubject">
+    <w:name w:val="annotation subject"/>
+    <w:basedOn w:val="CommentText"/>
+    <w:next w:val="CommentText"/>
+    <w:link w:val="CommentSubjectChar"/>
+    <w:uiPriority w:val="99"/>
+    <w:semiHidden/>
+    <w:unhideWhenUsed/>
+    <w:rsid w:val="007F77C2"/>
+    <w:rPr>
+      <w:b/>
+      <w:bCs/>
+    </w:rPr>
+  </w:style>
+  <w:style w:type="character" w:customStyle="1" w:styleId="CommentSubjectChar">
+    <w:name w:val="Comment Subject Char"/>
+    <w:basedOn w:val="CommentTextChar"/>
+    <w:link w:val="CommentSubject"/>
+    <w:uiPriority w:val="99"/>
+    <w:semiHidden/>
+    <w:rsid w:val="007F77C2"/>
+    <w:rPr>
+      <w:b/>
+      <w:bCs/>
+      <w:sz w:val="20"/>
+      <w:szCs w:val="20"/>
+    </w:rPr>
+  </w:style>
 </w:styles>
 </file>
 

</xml_diff>